<commit_message>
Add component selection to presentation
</commit_message>
<xml_diff>
--- a/Simulation Report.docx
+++ b/Simulation Report.docx
@@ -148,7 +148,7 @@
       <w:sdtContent>
         <w:p>
           <w:pPr>
-            <w:pStyle w:val="ContentsHeading"/>
+            <w:pStyle w:val="TOAHeading"/>
             <w:rPr/>
           </w:pPr>
           <w:r>
@@ -594,7 +594,7 @@
         <w:pStyle w:val="TextBody"/>
         <w:numPr>
           <w:ilvl w:val="0"/>
-          <w:numId w:val="6"/>
+          <w:numId w:val="7"/>
         </w:numPr>
         <w:rPr>
           <w:b w:val="false"/>
@@ -687,7 +687,7 @@
         <w:pStyle w:val="TextBody"/>
         <w:numPr>
           <w:ilvl w:val="0"/>
-          <w:numId w:val="6"/>
+          <w:numId w:val="7"/>
         </w:numPr>
         <w:rPr>
           <w:b w:val="false"/>
@@ -780,7 +780,7 @@
         <w:pStyle w:val="TextBody"/>
         <w:numPr>
           <w:ilvl w:val="0"/>
-          <w:numId w:val="6"/>
+          <w:numId w:val="7"/>
         </w:numPr>
         <w:rPr>
           <w:b w:val="false"/>
@@ -926,7 +926,7 @@
         <w:pStyle w:val="TextBody"/>
         <w:numPr>
           <w:ilvl w:val="0"/>
-          <w:numId w:val="6"/>
+          <w:numId w:val="7"/>
         </w:numPr>
         <w:rPr>
           <w:b w:val="false"/>
@@ -1042,7 +1042,7 @@
         <w:pStyle w:val="TextBody"/>
         <w:numPr>
           <w:ilvl w:val="0"/>
-          <w:numId w:val="6"/>
+          <w:numId w:val="7"/>
         </w:numPr>
         <w:rPr>
           <w:b w:val="false"/>
@@ -1113,7 +1113,7 @@
         <w:pStyle w:val="Heading1"/>
         <w:numPr>
           <w:ilvl w:val="0"/>
-          <w:numId w:val="6"/>
+          <w:numId w:val="7"/>
         </w:numPr>
         <w:rPr/>
       </w:pPr>
@@ -1139,7 +1139,7 @@
         <w:pStyle w:val="Heading2"/>
         <w:numPr>
           <w:ilvl w:val="1"/>
-          <w:numId w:val="5"/>
+          <w:numId w:val="6"/>
         </w:numPr>
         <w:rPr/>
       </w:pPr>
@@ -1225,7 +1225,7 @@
         <w:pStyle w:val="Heading2"/>
         <w:numPr>
           <w:ilvl w:val="1"/>
-          <w:numId w:val="5"/>
+          <w:numId w:val="6"/>
         </w:numPr>
         <w:rPr/>
       </w:pPr>
@@ -1466,8 +1466,8 @@
         <w:tblLook w:noVBand="1" w:val="04a0" w:noHBand="0" w:lastColumn="0" w:firstColumn="1" w:lastRow="0" w:firstRow="1"/>
       </w:tblPr>
       <w:tblGrid>
-        <w:gridCol w:w="2429"/>
-        <w:gridCol w:w="2524"/>
+        <w:gridCol w:w="2428"/>
+        <w:gridCol w:w="2525"/>
       </w:tblGrid>
       <w:tr>
         <w:trPr>
@@ -1475,7 +1475,7 @@
         </w:trPr>
         <w:tc>
           <w:tcPr>
-            <w:tcW w:w="2429" w:type="dxa"/>
+            <w:tcW w:w="2428" w:type="dxa"/>
             <w:tcBorders>
               <w:top w:val="single" w:sz="12" w:space="0" w:color="000000"/>
               <w:bottom w:val="single" w:sz="2" w:space="0" w:color="000000"/>
@@ -1496,7 +1496,7 @@
         </w:tc>
         <w:tc>
           <w:tcPr>
-            <w:tcW w:w="2524" w:type="dxa"/>
+            <w:tcW w:w="2525" w:type="dxa"/>
             <w:tcBorders>
               <w:top w:val="single" w:sz="12" w:space="0" w:color="000000"/>
               <w:bottom w:val="single" w:sz="2" w:space="0" w:color="000000"/>
@@ -1519,7 +1519,7 @@
         <w:trPr/>
         <w:tc>
           <w:tcPr>
-            <w:tcW w:w="2429" w:type="dxa"/>
+            <w:tcW w:w="2428" w:type="dxa"/>
             <w:tcBorders/>
             <w:shd w:color="auto" w:fill="auto" w:val="clear"/>
           </w:tcPr>
@@ -1538,7 +1538,7 @@
         </w:tc>
         <w:tc>
           <w:tcPr>
-            <w:tcW w:w="2524" w:type="dxa"/>
+            <w:tcW w:w="2525" w:type="dxa"/>
             <w:tcBorders/>
             <w:shd w:color="auto" w:fill="auto" w:val="clear"/>
           </w:tcPr>
@@ -1559,7 +1559,7 @@
         <w:trPr/>
         <w:tc>
           <w:tcPr>
-            <w:tcW w:w="2429" w:type="dxa"/>
+            <w:tcW w:w="2428" w:type="dxa"/>
             <w:tcBorders/>
             <w:shd w:color="auto" w:fill="auto" w:val="clear"/>
           </w:tcPr>
@@ -1578,7 +1578,7 @@
         </w:tc>
         <w:tc>
           <w:tcPr>
-            <w:tcW w:w="2524" w:type="dxa"/>
+            <w:tcW w:w="2525" w:type="dxa"/>
             <w:tcBorders/>
             <w:shd w:color="auto" w:fill="auto" w:val="clear"/>
           </w:tcPr>
@@ -1599,7 +1599,7 @@
         <w:trPr/>
         <w:tc>
           <w:tcPr>
-            <w:tcW w:w="2429" w:type="dxa"/>
+            <w:tcW w:w="2428" w:type="dxa"/>
             <w:tcBorders/>
             <w:shd w:color="auto" w:fill="auto" w:val="clear"/>
           </w:tcPr>
@@ -1618,7 +1618,7 @@
         </w:tc>
         <w:tc>
           <w:tcPr>
-            <w:tcW w:w="2524" w:type="dxa"/>
+            <w:tcW w:w="2525" w:type="dxa"/>
             <w:tcBorders/>
             <w:shd w:color="auto" w:fill="auto" w:val="clear"/>
           </w:tcPr>
@@ -1639,7 +1639,7 @@
         <w:trPr/>
         <w:tc>
           <w:tcPr>
-            <w:tcW w:w="2429" w:type="dxa"/>
+            <w:tcW w:w="2428" w:type="dxa"/>
             <w:tcBorders/>
             <w:shd w:color="auto" w:fill="auto" w:val="clear"/>
           </w:tcPr>
@@ -1658,7 +1658,7 @@
         </w:tc>
         <w:tc>
           <w:tcPr>
-            <w:tcW w:w="2524" w:type="dxa"/>
+            <w:tcW w:w="2525" w:type="dxa"/>
             <w:tcBorders/>
             <w:shd w:color="auto" w:fill="auto" w:val="clear"/>
           </w:tcPr>
@@ -1679,7 +1679,7 @@
         <w:trPr/>
         <w:tc>
           <w:tcPr>
-            <w:tcW w:w="2429" w:type="dxa"/>
+            <w:tcW w:w="2428" w:type="dxa"/>
             <w:tcBorders/>
             <w:shd w:color="auto" w:fill="auto" w:val="clear"/>
           </w:tcPr>
@@ -1698,7 +1698,7 @@
         </w:tc>
         <w:tc>
           <w:tcPr>
-            <w:tcW w:w="2524" w:type="dxa"/>
+            <w:tcW w:w="2525" w:type="dxa"/>
             <w:tcBorders/>
             <w:shd w:color="auto" w:fill="auto" w:val="clear"/>
           </w:tcPr>
@@ -1719,7 +1719,7 @@
         <w:trPr/>
         <w:tc>
           <w:tcPr>
-            <w:tcW w:w="2429" w:type="dxa"/>
+            <w:tcW w:w="2428" w:type="dxa"/>
             <w:tcBorders/>
             <w:shd w:color="auto" w:fill="auto" w:val="clear"/>
           </w:tcPr>
@@ -1738,7 +1738,7 @@
         </w:tc>
         <w:tc>
           <w:tcPr>
-            <w:tcW w:w="2524" w:type="dxa"/>
+            <w:tcW w:w="2525" w:type="dxa"/>
             <w:tcBorders/>
             <w:shd w:color="auto" w:fill="auto" w:val="clear"/>
           </w:tcPr>
@@ -1759,7 +1759,7 @@
         <w:trPr/>
         <w:tc>
           <w:tcPr>
-            <w:tcW w:w="2429" w:type="dxa"/>
+            <w:tcW w:w="2428" w:type="dxa"/>
             <w:tcBorders>
               <w:bottom w:val="single" w:sz="12" w:space="0" w:color="000000"/>
             </w:tcBorders>
@@ -1779,7 +1779,7 @@
         </w:tc>
         <w:tc>
           <w:tcPr>
-            <w:tcW w:w="2524" w:type="dxa"/>
+            <w:tcW w:w="2525" w:type="dxa"/>
             <w:tcBorders>
               <w:bottom w:val="single" w:sz="12" w:space="0" w:color="000000"/>
             </w:tcBorders>
@@ -1928,7 +1928,7 @@
         <w:pStyle w:val="Heading3"/>
         <w:numPr>
           <w:ilvl w:val="2"/>
-          <w:numId w:val="5"/>
+          <w:numId w:val="6"/>
         </w:numPr>
         <w:rPr/>
       </w:pPr>
@@ -2726,7 +2726,7 @@
         <w:pStyle w:val="Heading3"/>
         <w:numPr>
           <w:ilvl w:val="2"/>
-          <w:numId w:val="5"/>
+          <w:numId w:val="6"/>
         </w:numPr>
         <w:rPr/>
       </w:pPr>
@@ -3011,11 +3011,11 @@
         <w:tblLook w:noVBand="1" w:val="04a0" w:noHBand="0" w:lastColumn="0" w:firstColumn="1" w:lastRow="0" w:firstRow="1"/>
       </w:tblPr>
       <w:tblGrid>
-        <w:gridCol w:w="2427"/>
+        <w:gridCol w:w="2426"/>
         <w:gridCol w:w="1171"/>
         <w:gridCol w:w="1172"/>
         <w:gridCol w:w="1303"/>
-        <w:gridCol w:w="1559"/>
+        <w:gridCol w:w="1560"/>
       </w:tblGrid>
       <w:tr>
         <w:trPr>
@@ -3023,7 +3023,7 @@
         </w:trPr>
         <w:tc>
           <w:tcPr>
-            <w:tcW w:w="2427" w:type="dxa"/>
+            <w:tcW w:w="2426" w:type="dxa"/>
             <w:tcBorders>
               <w:top w:val="single" w:sz="12" w:space="0" w:color="000000"/>
               <w:bottom w:val="single" w:sz="2" w:space="0" w:color="000000"/>
@@ -3163,7 +3163,7 @@
         </w:tc>
         <w:tc>
           <w:tcPr>
-            <w:tcW w:w="1559" w:type="dxa"/>
+            <w:tcW w:w="1560" w:type="dxa"/>
             <w:tcBorders>
               <w:top w:val="single" w:sz="12" w:space="0" w:color="000000"/>
               <w:bottom w:val="single" w:sz="2" w:space="0" w:color="000000"/>
@@ -3205,7 +3205,7 @@
         <w:trPr/>
         <w:tc>
           <w:tcPr>
-            <w:tcW w:w="2427" w:type="dxa"/>
+            <w:tcW w:w="2426" w:type="dxa"/>
             <w:tcBorders/>
             <w:shd w:color="auto" w:fill="auto" w:val="clear"/>
           </w:tcPr>
@@ -3294,7 +3294,7 @@
         </w:tc>
         <w:tc>
           <w:tcPr>
-            <w:tcW w:w="1559" w:type="dxa"/>
+            <w:tcW w:w="1560" w:type="dxa"/>
             <w:tcBorders/>
             <w:shd w:color="auto" w:fill="auto" w:val="clear"/>
           </w:tcPr>
@@ -3319,7 +3319,7 @@
         <w:trPr/>
         <w:tc>
           <w:tcPr>
-            <w:tcW w:w="2427" w:type="dxa"/>
+            <w:tcW w:w="2426" w:type="dxa"/>
             <w:tcBorders/>
             <w:shd w:color="auto" w:fill="auto" w:val="clear"/>
           </w:tcPr>
@@ -3408,7 +3408,7 @@
         </w:tc>
         <w:tc>
           <w:tcPr>
-            <w:tcW w:w="1559" w:type="dxa"/>
+            <w:tcW w:w="1560" w:type="dxa"/>
             <w:tcBorders/>
             <w:shd w:color="auto" w:fill="auto" w:val="clear"/>
           </w:tcPr>
@@ -3433,7 +3433,7 @@
         <w:trPr/>
         <w:tc>
           <w:tcPr>
-            <w:tcW w:w="2427" w:type="dxa"/>
+            <w:tcW w:w="2426" w:type="dxa"/>
             <w:tcBorders/>
             <w:shd w:color="auto" w:fill="auto" w:val="clear"/>
           </w:tcPr>
@@ -3522,7 +3522,7 @@
         </w:tc>
         <w:tc>
           <w:tcPr>
-            <w:tcW w:w="1559" w:type="dxa"/>
+            <w:tcW w:w="1560" w:type="dxa"/>
             <w:tcBorders/>
             <w:shd w:color="auto" w:fill="auto" w:val="clear"/>
           </w:tcPr>
@@ -3547,7 +3547,7 @@
         <w:trPr/>
         <w:tc>
           <w:tcPr>
-            <w:tcW w:w="2427" w:type="dxa"/>
+            <w:tcW w:w="2426" w:type="dxa"/>
             <w:tcBorders>
               <w:bottom w:val="single" w:sz="12" w:space="0" w:color="000000"/>
             </w:tcBorders>
@@ -3644,7 +3644,7 @@
         </w:tc>
         <w:tc>
           <w:tcPr>
-            <w:tcW w:w="1559" w:type="dxa"/>
+            <w:tcW w:w="1560" w:type="dxa"/>
             <w:tcBorders>
               <w:bottom w:val="single" w:sz="12" w:space="0" w:color="000000"/>
             </w:tcBorders>
@@ -3673,7 +3673,7 @@
         <w:pStyle w:val="Heading3"/>
         <w:numPr>
           <w:ilvl w:val="2"/>
-          <w:numId w:val="4"/>
+          <w:numId w:val="5"/>
         </w:numPr>
         <w:rPr/>
       </w:pPr>
@@ -3790,7 +3790,7 @@
         <w:pStyle w:val="Heading3"/>
         <w:numPr>
           <w:ilvl w:val="2"/>
-          <w:numId w:val="5"/>
+          <w:numId w:val="6"/>
         </w:numPr>
         <w:rPr/>
       </w:pPr>
@@ -4539,7 +4539,7 @@
         <w:pStyle w:val="Heading3"/>
         <w:numPr>
           <w:ilvl w:val="2"/>
-          <w:numId w:val="5"/>
+          <w:numId w:val="6"/>
         </w:numPr>
         <w:rPr/>
       </w:pPr>
@@ -5223,7 +5223,7 @@
         <w:pStyle w:val="Heading2"/>
         <w:numPr>
           <w:ilvl w:val="1"/>
-          <w:numId w:val="5"/>
+          <w:numId w:val="6"/>
         </w:numPr>
         <w:rPr/>
       </w:pPr>
@@ -5492,14 +5492,14 @@
       </w:tblPr>
       <w:tblGrid>
         <w:gridCol w:w="1433"/>
-        <w:gridCol w:w="541"/>
+        <w:gridCol w:w="540"/>
         <w:gridCol w:w="1028"/>
         <w:gridCol w:w="1001"/>
-        <w:gridCol w:w="998"/>
+        <w:gridCol w:w="997"/>
         <w:gridCol w:w="999"/>
         <w:gridCol w:w="998"/>
         <w:gridCol w:w="1005"/>
-        <w:gridCol w:w="1182"/>
+        <w:gridCol w:w="1184"/>
       </w:tblGrid>
       <w:tr>
         <w:trPr>
@@ -5529,7 +5529,7 @@
         </w:tc>
         <w:tc>
           <w:tcPr>
-            <w:tcW w:w="541" w:type="dxa"/>
+            <w:tcW w:w="540" w:type="dxa"/>
             <w:tcBorders>
               <w:top w:val="single" w:sz="12" w:space="0" w:color="000000"/>
               <w:bottom w:val="single" w:sz="2" w:space="0" w:color="000000"/>
@@ -5632,7 +5632,7 @@
         </w:tc>
         <w:tc>
           <w:tcPr>
-            <w:tcW w:w="998" w:type="dxa"/>
+            <w:tcW w:w="997" w:type="dxa"/>
             <w:tcBorders>
               <w:top w:val="single" w:sz="12" w:space="0" w:color="000000"/>
               <w:bottom w:val="single" w:sz="2" w:space="0" w:color="000000"/>
@@ -5764,7 +5764,7 @@
         </w:tc>
         <w:tc>
           <w:tcPr>
-            <w:tcW w:w="1182" w:type="dxa"/>
+            <w:tcW w:w="1184" w:type="dxa"/>
             <w:tcBorders>
               <w:top w:val="single" w:sz="12" w:space="0" w:color="000000"/>
               <w:bottom w:val="single" w:sz="2" w:space="0" w:color="000000"/>
@@ -5841,7 +5841,7 @@
         </w:tc>
         <w:tc>
           <w:tcPr>
-            <w:tcW w:w="541" w:type="dxa"/>
+            <w:tcW w:w="540" w:type="dxa"/>
             <w:tcBorders/>
             <w:shd w:color="auto" w:fill="auto" w:val="clear"/>
           </w:tcPr>
@@ -5895,6 +5895,42 @@
         </w:tc>
         <w:tc>
           <w:tcPr>
+            <w:tcW w:w="997" w:type="dxa"/>
+            <w:tcBorders/>
+            <w:shd w:color="auto" w:fill="auto" w:val="clear"/>
+          </w:tcPr>
+          <w:p>
+            <w:pPr>
+              <w:pStyle w:val="TableContents"/>
+              <w:jc w:val="center"/>
+              <w:rPr/>
+            </w:pPr>
+            <w:r>
+              <w:rPr/>
+              <w:t>62.43</w:t>
+            </w:r>
+          </w:p>
+        </w:tc>
+        <w:tc>
+          <w:tcPr>
+            <w:tcW w:w="999" w:type="dxa"/>
+            <w:tcBorders/>
+            <w:shd w:color="auto" w:fill="auto" w:val="clear"/>
+          </w:tcPr>
+          <w:p>
+            <w:pPr>
+              <w:pStyle w:val="TableContents"/>
+              <w:jc w:val="center"/>
+              <w:rPr/>
+            </w:pPr>
+            <w:r>
+              <w:rPr/>
+              <w:t>1193</w:t>
+            </w:r>
+          </w:p>
+        </w:tc>
+        <w:tc>
+          <w:tcPr>
             <w:tcW w:w="998" w:type="dxa"/>
             <w:tcBorders/>
             <w:shd w:color="auto" w:fill="auto" w:val="clear"/>
@@ -5907,42 +5943,6 @@
             </w:pPr>
             <w:r>
               <w:rPr/>
-              <w:t>62.43</w:t>
-            </w:r>
-          </w:p>
-        </w:tc>
-        <w:tc>
-          <w:tcPr>
-            <w:tcW w:w="999" w:type="dxa"/>
-            <w:tcBorders/>
-            <w:shd w:color="auto" w:fill="auto" w:val="clear"/>
-          </w:tcPr>
-          <w:p>
-            <w:pPr>
-              <w:pStyle w:val="TableContents"/>
-              <w:jc w:val="center"/>
-              <w:rPr/>
-            </w:pPr>
-            <w:r>
-              <w:rPr/>
-              <w:t>1193</w:t>
-            </w:r>
-          </w:p>
-        </w:tc>
-        <w:tc>
-          <w:tcPr>
-            <w:tcW w:w="998" w:type="dxa"/>
-            <w:tcBorders/>
-            <w:shd w:color="auto" w:fill="auto" w:val="clear"/>
-          </w:tcPr>
-          <w:p>
-            <w:pPr>
-              <w:pStyle w:val="TableContents"/>
-              <w:jc w:val="center"/>
-              <w:rPr/>
-            </w:pPr>
-            <w:r>
-              <w:rPr/>
               <w:t>1194</w:t>
             </w:r>
           </w:p>
@@ -5967,7 +5967,7 @@
         </w:tc>
         <w:tc>
           <w:tcPr>
-            <w:tcW w:w="1182" w:type="dxa"/>
+            <w:tcW w:w="1184" w:type="dxa"/>
             <w:tcBorders/>
             <w:shd w:color="auto" w:fill="auto" w:val="clear"/>
           </w:tcPr>
@@ -6007,7 +6007,7 @@
         </w:tc>
         <w:tc>
           <w:tcPr>
-            <w:tcW w:w="541" w:type="dxa"/>
+            <w:tcW w:w="540" w:type="dxa"/>
             <w:tcBorders/>
             <w:shd w:color="auto" w:fill="auto" w:val="clear"/>
           </w:tcPr>
@@ -6061,6 +6061,42 @@
         </w:tc>
         <w:tc>
           <w:tcPr>
+            <w:tcW w:w="997" w:type="dxa"/>
+            <w:tcBorders/>
+            <w:shd w:color="auto" w:fill="auto" w:val="clear"/>
+          </w:tcPr>
+          <w:p>
+            <w:pPr>
+              <w:pStyle w:val="TableContents"/>
+              <w:jc w:val="center"/>
+              <w:rPr/>
+            </w:pPr>
+            <w:r>
+              <w:rPr/>
+              <w:t>242.6</w:t>
+            </w:r>
+          </w:p>
+        </w:tc>
+        <w:tc>
+          <w:tcPr>
+            <w:tcW w:w="999" w:type="dxa"/>
+            <w:tcBorders/>
+            <w:shd w:color="auto" w:fill="auto" w:val="clear"/>
+          </w:tcPr>
+          <w:p>
+            <w:pPr>
+              <w:pStyle w:val="TableContents"/>
+              <w:jc w:val="center"/>
+              <w:rPr/>
+            </w:pPr>
+            <w:r>
+              <w:rPr/>
+              <w:t>383.2</w:t>
+            </w:r>
+          </w:p>
+        </w:tc>
+        <w:tc>
+          <w:tcPr>
             <w:tcW w:w="998" w:type="dxa"/>
             <w:tcBorders/>
             <w:shd w:color="auto" w:fill="auto" w:val="clear"/>
@@ -6073,42 +6109,6 @@
             </w:pPr>
             <w:r>
               <w:rPr/>
-              <w:t>242.6</w:t>
-            </w:r>
-          </w:p>
-        </w:tc>
-        <w:tc>
-          <w:tcPr>
-            <w:tcW w:w="999" w:type="dxa"/>
-            <w:tcBorders/>
-            <w:shd w:color="auto" w:fill="auto" w:val="clear"/>
-          </w:tcPr>
-          <w:p>
-            <w:pPr>
-              <w:pStyle w:val="TableContents"/>
-              <w:jc w:val="center"/>
-              <w:rPr/>
-            </w:pPr>
-            <w:r>
-              <w:rPr/>
-              <w:t>383.2</w:t>
-            </w:r>
-          </w:p>
-        </w:tc>
-        <w:tc>
-          <w:tcPr>
-            <w:tcW w:w="998" w:type="dxa"/>
-            <w:tcBorders/>
-            <w:shd w:color="auto" w:fill="auto" w:val="clear"/>
-          </w:tcPr>
-          <w:p>
-            <w:pPr>
-              <w:pStyle w:val="TableContents"/>
-              <w:jc w:val="center"/>
-              <w:rPr/>
-            </w:pPr>
-            <w:r>
-              <w:rPr/>
               <w:t>453.6</w:t>
             </w:r>
           </w:p>
@@ -6133,7 +6133,7 @@
         </w:tc>
         <w:tc>
           <w:tcPr>
-            <w:tcW w:w="1182" w:type="dxa"/>
+            <w:tcW w:w="1184" w:type="dxa"/>
             <w:tcBorders/>
             <w:shd w:color="auto" w:fill="auto" w:val="clear"/>
           </w:tcPr>
@@ -6173,7 +6173,7 @@
         </w:tc>
         <w:tc>
           <w:tcPr>
-            <w:tcW w:w="541" w:type="dxa"/>
+            <w:tcW w:w="540" w:type="dxa"/>
             <w:tcBorders/>
             <w:shd w:color="auto" w:fill="auto" w:val="clear"/>
           </w:tcPr>
@@ -6227,6 +6227,42 @@
         </w:tc>
         <w:tc>
           <w:tcPr>
+            <w:tcW w:w="997" w:type="dxa"/>
+            <w:tcBorders/>
+            <w:shd w:color="auto" w:fill="auto" w:val="clear"/>
+          </w:tcPr>
+          <w:p>
+            <w:pPr>
+              <w:pStyle w:val="TableContents"/>
+              <w:jc w:val="center"/>
+              <w:rPr/>
+            </w:pPr>
+            <w:r>
+              <w:rPr/>
+              <w:t>823.2</w:t>
+            </w:r>
+          </w:p>
+        </w:tc>
+        <w:tc>
+          <w:tcPr>
+            <w:tcW w:w="999" w:type="dxa"/>
+            <w:tcBorders/>
+            <w:shd w:color="auto" w:fill="auto" w:val="clear"/>
+          </w:tcPr>
+          <w:p>
+            <w:pPr>
+              <w:pStyle w:val="TableContents"/>
+              <w:jc w:val="center"/>
+              <w:rPr/>
+            </w:pPr>
+            <w:r>
+              <w:rPr/>
+              <w:t>1082</w:t>
+            </w:r>
+          </w:p>
+        </w:tc>
+        <w:tc>
+          <w:tcPr>
             <w:tcW w:w="998" w:type="dxa"/>
             <w:tcBorders/>
             <w:shd w:color="auto" w:fill="auto" w:val="clear"/>
@@ -6239,42 +6275,6 @@
             </w:pPr>
             <w:r>
               <w:rPr/>
-              <w:t>823.2</w:t>
-            </w:r>
-          </w:p>
-        </w:tc>
-        <w:tc>
-          <w:tcPr>
-            <w:tcW w:w="999" w:type="dxa"/>
-            <w:tcBorders/>
-            <w:shd w:color="auto" w:fill="auto" w:val="clear"/>
-          </w:tcPr>
-          <w:p>
-            <w:pPr>
-              <w:pStyle w:val="TableContents"/>
-              <w:jc w:val="center"/>
-              <w:rPr/>
-            </w:pPr>
-            <w:r>
-              <w:rPr/>
-              <w:t>1082</w:t>
-            </w:r>
-          </w:p>
-        </w:tc>
-        <w:tc>
-          <w:tcPr>
-            <w:tcW w:w="998" w:type="dxa"/>
-            <w:tcBorders/>
-            <w:shd w:color="auto" w:fill="auto" w:val="clear"/>
-          </w:tcPr>
-          <w:p>
-            <w:pPr>
-              <w:pStyle w:val="TableContents"/>
-              <w:jc w:val="center"/>
-              <w:rPr/>
-            </w:pPr>
-            <w:r>
-              <w:rPr/>
               <w:t>1360</w:t>
             </w:r>
           </w:p>
@@ -6299,7 +6299,7 @@
         </w:tc>
         <w:tc>
           <w:tcPr>
-            <w:tcW w:w="1182" w:type="dxa"/>
+            <w:tcW w:w="1184" w:type="dxa"/>
             <w:tcBorders/>
             <w:shd w:color="auto" w:fill="auto" w:val="clear"/>
           </w:tcPr>
@@ -6340,7 +6340,7 @@
         </w:tc>
         <w:tc>
           <w:tcPr>
-            <w:tcW w:w="541" w:type="dxa"/>
+            <w:tcW w:w="540" w:type="dxa"/>
             <w:tcBorders>
               <w:bottom w:val="single" w:sz="12" w:space="0" w:color="000000"/>
             </w:tcBorders>
@@ -6400,6 +6400,46 @@
         </w:tc>
         <w:tc>
           <w:tcPr>
+            <w:tcW w:w="997" w:type="dxa"/>
+            <w:tcBorders>
+              <w:bottom w:val="single" w:sz="12" w:space="0" w:color="000000"/>
+            </w:tcBorders>
+            <w:shd w:color="auto" w:fill="auto" w:val="clear"/>
+          </w:tcPr>
+          <w:p>
+            <w:pPr>
+              <w:pStyle w:val="TableContents"/>
+              <w:jc w:val="center"/>
+              <w:rPr/>
+            </w:pPr>
+            <w:r>
+              <w:rPr/>
+              <w:t>1688</w:t>
+            </w:r>
+          </w:p>
+        </w:tc>
+        <w:tc>
+          <w:tcPr>
+            <w:tcW w:w="999" w:type="dxa"/>
+            <w:tcBorders>
+              <w:bottom w:val="single" w:sz="12" w:space="0" w:color="000000"/>
+            </w:tcBorders>
+            <w:shd w:color="auto" w:fill="auto" w:val="clear"/>
+          </w:tcPr>
+          <w:p>
+            <w:pPr>
+              <w:pStyle w:val="TableContents"/>
+              <w:jc w:val="center"/>
+              <w:rPr/>
+            </w:pPr>
+            <w:r>
+              <w:rPr/>
+              <w:t>1416</w:t>
+            </w:r>
+          </w:p>
+        </w:tc>
+        <w:tc>
+          <w:tcPr>
             <w:tcW w:w="998" w:type="dxa"/>
             <w:tcBorders>
               <w:bottom w:val="single" w:sz="12" w:space="0" w:color="000000"/>
@@ -6414,13 +6454,13 @@
             </w:pPr>
             <w:r>
               <w:rPr/>
-              <w:t>1688</w:t>
-            </w:r>
-          </w:p>
-        </w:tc>
-        <w:tc>
-          <w:tcPr>
-            <w:tcW w:w="999" w:type="dxa"/>
+              <w:t>2203</w:t>
+            </w:r>
+          </w:p>
+        </w:tc>
+        <w:tc>
+          <w:tcPr>
+            <w:tcW w:w="1005" w:type="dxa"/>
             <w:tcBorders>
               <w:bottom w:val="single" w:sz="12" w:space="0" w:color="000000"/>
             </w:tcBorders>
@@ -6434,53 +6474,13 @@
             </w:pPr>
             <w:r>
               <w:rPr/>
-              <w:t>1416</w:t>
-            </w:r>
-          </w:p>
-        </w:tc>
-        <w:tc>
-          <w:tcPr>
-            <w:tcW w:w="998" w:type="dxa"/>
-            <w:tcBorders>
-              <w:bottom w:val="single" w:sz="12" w:space="0" w:color="000000"/>
-            </w:tcBorders>
-            <w:shd w:color="auto" w:fill="auto" w:val="clear"/>
-          </w:tcPr>
-          <w:p>
-            <w:pPr>
-              <w:pStyle w:val="TableContents"/>
-              <w:jc w:val="center"/>
-              <w:rPr/>
-            </w:pPr>
-            <w:r>
-              <w:rPr/>
-              <w:t>2203</w:t>
-            </w:r>
-          </w:p>
-        </w:tc>
-        <w:tc>
-          <w:tcPr>
-            <w:tcW w:w="1005" w:type="dxa"/>
-            <w:tcBorders>
-              <w:bottom w:val="single" w:sz="12" w:space="0" w:color="000000"/>
-            </w:tcBorders>
-            <w:shd w:color="auto" w:fill="auto" w:val="clear"/>
-          </w:tcPr>
-          <w:p>
-            <w:pPr>
-              <w:pStyle w:val="TableContents"/>
-              <w:jc w:val="center"/>
-              <w:rPr/>
-            </w:pPr>
-            <w:r>
-              <w:rPr/>
               <w:t>0.77</w:t>
             </w:r>
           </w:p>
         </w:tc>
         <w:tc>
           <w:tcPr>
-            <w:tcW w:w="1182" w:type="dxa"/>
+            <w:tcW w:w="1184" w:type="dxa"/>
             <w:tcBorders>
               <w:bottom w:val="single" w:sz="12" w:space="0" w:color="000000"/>
             </w:tcBorders>
@@ -6560,13 +6560,13 @@
         <w:tblLook w:noVBand="1" w:val="04a0" w:noHBand="0" w:lastColumn="0" w:firstColumn="1" w:lastRow="0" w:firstRow="1"/>
       </w:tblPr>
       <w:tblGrid>
-        <w:gridCol w:w="1706"/>
+        <w:gridCol w:w="1705"/>
         <w:gridCol w:w="1297"/>
         <w:gridCol w:w="1000"/>
         <w:gridCol w:w="1004"/>
-        <w:gridCol w:w="1003"/>
+        <w:gridCol w:w="1002"/>
         <w:gridCol w:w="1078"/>
-        <w:gridCol w:w="1277"/>
+        <w:gridCol w:w="1279"/>
       </w:tblGrid>
       <w:tr>
         <w:trPr>
@@ -6574,7 +6574,7 @@
         </w:trPr>
         <w:tc>
           <w:tcPr>
-            <w:tcW w:w="1706" w:type="dxa"/>
+            <w:tcW w:w="1705" w:type="dxa"/>
             <w:tcBorders>
               <w:top w:val="single" w:sz="12" w:space="0" w:color="000000"/>
               <w:bottom w:val="single" w:sz="2" w:space="0" w:color="000000"/>
@@ -6709,7 +6709,7 @@
         </w:tc>
         <w:tc>
           <w:tcPr>
-            <w:tcW w:w="1003" w:type="dxa"/>
+            <w:tcW w:w="1002" w:type="dxa"/>
             <w:tcBorders>
               <w:top w:val="single" w:sz="12" w:space="0" w:color="000000"/>
               <w:bottom w:val="single" w:sz="2" w:space="0" w:color="000000"/>
@@ -6777,7 +6777,7 @@
         </w:tc>
         <w:tc>
           <w:tcPr>
-            <w:tcW w:w="1277" w:type="dxa"/>
+            <w:tcW w:w="1279" w:type="dxa"/>
             <w:tcBorders>
               <w:top w:val="single" w:sz="12" w:space="0" w:color="000000"/>
               <w:bottom w:val="single" w:sz="2" w:space="0" w:color="000000"/>
@@ -6805,7 +6805,7 @@
         <w:trPr/>
         <w:tc>
           <w:tcPr>
-            <w:tcW w:w="1706" w:type="dxa"/>
+            <w:tcW w:w="1705" w:type="dxa"/>
             <w:tcBorders/>
             <w:shd w:color="auto" w:fill="auto" w:val="clear"/>
           </w:tcPr>
@@ -6878,7 +6878,7 @@
         </w:tc>
         <w:tc>
           <w:tcPr>
-            <w:tcW w:w="1003" w:type="dxa"/>
+            <w:tcW w:w="1002" w:type="dxa"/>
             <w:tcBorders/>
             <w:shd w:color="auto" w:fill="auto" w:val="clear"/>
           </w:tcPr>
@@ -6914,7 +6914,7 @@
         </w:tc>
         <w:tc>
           <w:tcPr>
-            <w:tcW w:w="1277" w:type="dxa"/>
+            <w:tcW w:w="1279" w:type="dxa"/>
             <w:tcBorders/>
             <w:shd w:color="auto" w:fill="auto" w:val="clear"/>
           </w:tcPr>
@@ -6935,7 +6935,7 @@
         <w:trPr/>
         <w:tc>
           <w:tcPr>
-            <w:tcW w:w="1706" w:type="dxa"/>
+            <w:tcW w:w="1705" w:type="dxa"/>
             <w:tcBorders/>
             <w:shd w:color="auto" w:fill="auto" w:val="clear"/>
           </w:tcPr>
@@ -7008,7 +7008,7 @@
         </w:tc>
         <w:tc>
           <w:tcPr>
-            <w:tcW w:w="1003" w:type="dxa"/>
+            <w:tcW w:w="1002" w:type="dxa"/>
             <w:tcBorders/>
             <w:shd w:color="auto" w:fill="auto" w:val="clear"/>
           </w:tcPr>
@@ -7044,7 +7044,7 @@
         </w:tc>
         <w:tc>
           <w:tcPr>
-            <w:tcW w:w="1277" w:type="dxa"/>
+            <w:tcW w:w="1279" w:type="dxa"/>
             <w:tcBorders/>
             <w:shd w:color="auto" w:fill="auto" w:val="clear"/>
           </w:tcPr>
@@ -7065,7 +7065,7 @@
         <w:trPr/>
         <w:tc>
           <w:tcPr>
-            <w:tcW w:w="1706" w:type="dxa"/>
+            <w:tcW w:w="1705" w:type="dxa"/>
             <w:tcBorders/>
             <w:shd w:color="auto" w:fill="auto" w:val="clear"/>
           </w:tcPr>
@@ -7138,7 +7138,7 @@
         </w:tc>
         <w:tc>
           <w:tcPr>
-            <w:tcW w:w="1003" w:type="dxa"/>
+            <w:tcW w:w="1002" w:type="dxa"/>
             <w:tcBorders/>
             <w:shd w:color="auto" w:fill="auto" w:val="clear"/>
           </w:tcPr>
@@ -7174,7 +7174,7 @@
         </w:tc>
         <w:tc>
           <w:tcPr>
-            <w:tcW w:w="1277" w:type="dxa"/>
+            <w:tcW w:w="1279" w:type="dxa"/>
             <w:tcBorders/>
             <w:shd w:color="auto" w:fill="auto" w:val="clear"/>
           </w:tcPr>
@@ -7195,7 +7195,7 @@
         <w:trPr/>
         <w:tc>
           <w:tcPr>
-            <w:tcW w:w="1706" w:type="dxa"/>
+            <w:tcW w:w="1705" w:type="dxa"/>
             <w:tcBorders>
               <w:bottom w:val="single" w:sz="12" w:space="0" w:color="000000"/>
             </w:tcBorders>
@@ -7275,7 +7275,7 @@
         </w:tc>
         <w:tc>
           <w:tcPr>
-            <w:tcW w:w="1003" w:type="dxa"/>
+            <w:tcW w:w="1002" w:type="dxa"/>
             <w:tcBorders>
               <w:bottom w:val="single" w:sz="12" w:space="0" w:color="000000"/>
             </w:tcBorders>
@@ -7315,7 +7315,7 @@
         </w:tc>
         <w:tc>
           <w:tcPr>
-            <w:tcW w:w="1277" w:type="dxa"/>
+            <w:tcW w:w="1279" w:type="dxa"/>
             <w:tcBorders>
               <w:bottom w:val="single" w:sz="12" w:space="0" w:color="000000"/>
             </w:tcBorders>
@@ -7431,11 +7431,11 @@
       </w:tblPr>
       <w:tblGrid>
         <w:gridCol w:w="1707"/>
-        <w:gridCol w:w="1168"/>
+        <w:gridCol w:w="1167"/>
         <w:gridCol w:w="1077"/>
-        <w:gridCol w:w="1060"/>
+        <w:gridCol w:w="1059"/>
         <w:gridCol w:w="1006"/>
-        <w:gridCol w:w="1009"/>
+        <w:gridCol w:w="1011"/>
       </w:tblGrid>
       <w:tr>
         <w:trPr>
@@ -7465,7 +7465,7 @@
         </w:tc>
         <w:tc>
           <w:tcPr>
-            <w:tcW w:w="1168" w:type="dxa"/>
+            <w:tcW w:w="1167" w:type="dxa"/>
             <w:tcBorders>
               <w:top w:val="single" w:sz="12" w:space="0" w:color="000000"/>
               <w:bottom w:val="single" w:sz="2" w:space="0" w:color="000000"/>
@@ -7543,7 +7543,7 @@
         </w:tc>
         <w:tc>
           <w:tcPr>
-            <w:tcW w:w="1060" w:type="dxa"/>
+            <w:tcW w:w="1059" w:type="dxa"/>
             <w:tcBorders>
               <w:top w:val="single" w:sz="12" w:space="0" w:color="000000"/>
               <w:bottom w:val="single" w:sz="2" w:space="0" w:color="000000"/>
@@ -7605,7 +7605,7 @@
         </w:tc>
         <w:tc>
           <w:tcPr>
-            <w:tcW w:w="1009" w:type="dxa"/>
+            <w:tcW w:w="1011" w:type="dxa"/>
             <w:tcBorders>
               <w:top w:val="single" w:sz="12" w:space="0" w:color="000000"/>
               <w:bottom w:val="single" w:sz="2" w:space="0" w:color="000000"/>
@@ -7664,7 +7664,7 @@
         </w:tc>
         <w:tc>
           <w:tcPr>
-            <w:tcW w:w="1168" w:type="dxa"/>
+            <w:tcW w:w="1167" w:type="dxa"/>
             <w:tcBorders/>
             <w:shd w:color="auto" w:fill="auto" w:val="clear"/>
           </w:tcPr>
@@ -7700,7 +7700,7 @@
         </w:tc>
         <w:tc>
           <w:tcPr>
-            <w:tcW w:w="1060" w:type="dxa"/>
+            <w:tcW w:w="1059" w:type="dxa"/>
             <w:tcBorders/>
             <w:shd w:color="auto" w:fill="auto" w:val="clear"/>
           </w:tcPr>
@@ -7736,7 +7736,7 @@
         </w:tc>
         <w:tc>
           <w:tcPr>
-            <w:tcW w:w="1009" w:type="dxa"/>
+            <w:tcW w:w="1011" w:type="dxa"/>
             <w:tcBorders/>
             <w:shd w:color="auto" w:fill="auto" w:val="clear"/>
           </w:tcPr>
@@ -7776,7 +7776,7 @@
         </w:tc>
         <w:tc>
           <w:tcPr>
-            <w:tcW w:w="1168" w:type="dxa"/>
+            <w:tcW w:w="1167" w:type="dxa"/>
             <w:tcBorders/>
             <w:shd w:color="auto" w:fill="auto" w:val="clear"/>
           </w:tcPr>
@@ -7812,7 +7812,7 @@
         </w:tc>
         <w:tc>
           <w:tcPr>
-            <w:tcW w:w="1060" w:type="dxa"/>
+            <w:tcW w:w="1059" w:type="dxa"/>
             <w:tcBorders/>
             <w:shd w:color="auto" w:fill="auto" w:val="clear"/>
           </w:tcPr>
@@ -7848,7 +7848,7 @@
         </w:tc>
         <w:tc>
           <w:tcPr>
-            <w:tcW w:w="1009" w:type="dxa"/>
+            <w:tcW w:w="1011" w:type="dxa"/>
             <w:tcBorders/>
             <w:shd w:color="auto" w:fill="auto" w:val="clear"/>
           </w:tcPr>
@@ -7888,7 +7888,7 @@
         </w:tc>
         <w:tc>
           <w:tcPr>
-            <w:tcW w:w="1168" w:type="dxa"/>
+            <w:tcW w:w="1167" w:type="dxa"/>
             <w:tcBorders/>
             <w:shd w:color="auto" w:fill="auto" w:val="clear"/>
           </w:tcPr>
@@ -7924,7 +7924,7 @@
         </w:tc>
         <w:tc>
           <w:tcPr>
-            <w:tcW w:w="1060" w:type="dxa"/>
+            <w:tcW w:w="1059" w:type="dxa"/>
             <w:tcBorders/>
             <w:shd w:color="auto" w:fill="auto" w:val="clear"/>
           </w:tcPr>
@@ -7960,7 +7960,7 @@
         </w:tc>
         <w:tc>
           <w:tcPr>
-            <w:tcW w:w="1009" w:type="dxa"/>
+            <w:tcW w:w="1011" w:type="dxa"/>
             <w:tcBorders/>
             <w:shd w:color="auto" w:fill="auto" w:val="clear"/>
           </w:tcPr>
@@ -8001,7 +8001,7 @@
         </w:tc>
         <w:tc>
           <w:tcPr>
-            <w:tcW w:w="1168" w:type="dxa"/>
+            <w:tcW w:w="1167" w:type="dxa"/>
             <w:tcBorders>
               <w:bottom w:val="single" w:sz="12" w:space="0" w:color="000000"/>
             </w:tcBorders>
@@ -8041,7 +8041,7 @@
         </w:tc>
         <w:tc>
           <w:tcPr>
-            <w:tcW w:w="1060" w:type="dxa"/>
+            <w:tcW w:w="1059" w:type="dxa"/>
             <w:tcBorders>
               <w:bottom w:val="single" w:sz="12" w:space="0" w:color="000000"/>
             </w:tcBorders>
@@ -8081,7 +8081,7 @@
         </w:tc>
         <w:tc>
           <w:tcPr>
-            <w:tcW w:w="1009" w:type="dxa"/>
+            <w:tcW w:w="1011" w:type="dxa"/>
             <w:tcBorders>
               <w:bottom w:val="single" w:sz="12" w:space="0" w:color="000000"/>
             </w:tcBorders>
@@ -8240,7 +8240,7 @@
         <w:pStyle w:val="Heading2"/>
         <w:numPr>
           <w:ilvl w:val="1"/>
-          <w:numId w:val="5"/>
+          <w:numId w:val="6"/>
         </w:numPr>
         <w:rPr/>
       </w:pPr>
@@ -8506,14 +8506,14 @@
       </w:tblPr>
       <w:tblGrid>
         <w:gridCol w:w="1433"/>
-        <w:gridCol w:w="541"/>
+        <w:gridCol w:w="540"/>
         <w:gridCol w:w="1028"/>
         <w:gridCol w:w="1001"/>
-        <w:gridCol w:w="998"/>
+        <w:gridCol w:w="997"/>
         <w:gridCol w:w="999"/>
         <w:gridCol w:w="998"/>
         <w:gridCol w:w="1005"/>
-        <w:gridCol w:w="1182"/>
+        <w:gridCol w:w="1184"/>
       </w:tblGrid>
       <w:tr>
         <w:trPr>
@@ -8543,7 +8543,7 @@
         </w:tc>
         <w:tc>
           <w:tcPr>
-            <w:tcW w:w="541" w:type="dxa"/>
+            <w:tcW w:w="540" w:type="dxa"/>
             <w:tcBorders>
               <w:top w:val="single" w:sz="12" w:space="0" w:color="000000"/>
               <w:bottom w:val="single" w:sz="2" w:space="0" w:color="000000"/>
@@ -8646,7 +8646,7 @@
         </w:tc>
         <w:tc>
           <w:tcPr>
-            <w:tcW w:w="998" w:type="dxa"/>
+            <w:tcW w:w="997" w:type="dxa"/>
             <w:tcBorders>
               <w:top w:val="single" w:sz="12" w:space="0" w:color="000000"/>
               <w:bottom w:val="single" w:sz="2" w:space="0" w:color="000000"/>
@@ -8778,7 +8778,7 @@
         </w:tc>
         <w:tc>
           <w:tcPr>
-            <w:tcW w:w="1182" w:type="dxa"/>
+            <w:tcW w:w="1184" w:type="dxa"/>
             <w:tcBorders>
               <w:top w:val="single" w:sz="12" w:space="0" w:color="000000"/>
               <w:bottom w:val="single" w:sz="2" w:space="0" w:color="000000"/>
@@ -8847,7 +8847,7 @@
         </w:tc>
         <w:tc>
           <w:tcPr>
-            <w:tcW w:w="541" w:type="dxa"/>
+            <w:tcW w:w="540" w:type="dxa"/>
             <w:tcBorders/>
             <w:shd w:color="auto" w:fill="auto" w:val="clear"/>
           </w:tcPr>
@@ -8901,6 +8901,42 @@
         </w:tc>
         <w:tc>
           <w:tcPr>
+            <w:tcW w:w="997" w:type="dxa"/>
+            <w:tcBorders/>
+            <w:shd w:color="auto" w:fill="auto" w:val="clear"/>
+          </w:tcPr>
+          <w:p>
+            <w:pPr>
+              <w:pStyle w:val="TableContents"/>
+              <w:jc w:val="center"/>
+              <w:rPr/>
+            </w:pPr>
+            <w:r>
+              <w:rPr/>
+              <w:t>51.25</w:t>
+            </w:r>
+          </w:p>
+        </w:tc>
+        <w:tc>
+          <w:tcPr>
+            <w:tcW w:w="999" w:type="dxa"/>
+            <w:tcBorders/>
+            <w:shd w:color="auto" w:fill="auto" w:val="clear"/>
+          </w:tcPr>
+          <w:p>
+            <w:pPr>
+              <w:pStyle w:val="TableContents"/>
+              <w:jc w:val="center"/>
+              <w:rPr/>
+            </w:pPr>
+            <w:r>
+              <w:rPr/>
+              <w:t>91.86</w:t>
+            </w:r>
+          </w:p>
+        </w:tc>
+        <w:tc>
+          <w:tcPr>
             <w:tcW w:w="998" w:type="dxa"/>
             <w:tcBorders/>
             <w:shd w:color="auto" w:fill="auto" w:val="clear"/>
@@ -8913,42 +8949,6 @@
             </w:pPr>
             <w:r>
               <w:rPr/>
-              <w:t>51.25</w:t>
-            </w:r>
-          </w:p>
-        </w:tc>
-        <w:tc>
-          <w:tcPr>
-            <w:tcW w:w="999" w:type="dxa"/>
-            <w:tcBorders/>
-            <w:shd w:color="auto" w:fill="auto" w:val="clear"/>
-          </w:tcPr>
-          <w:p>
-            <w:pPr>
-              <w:pStyle w:val="TableContents"/>
-              <w:jc w:val="center"/>
-              <w:rPr/>
-            </w:pPr>
-            <w:r>
-              <w:rPr/>
-              <w:t>91.86</w:t>
-            </w:r>
-          </w:p>
-        </w:tc>
-        <w:tc>
-          <w:tcPr>
-            <w:tcW w:w="998" w:type="dxa"/>
-            <w:tcBorders/>
-            <w:shd w:color="auto" w:fill="auto" w:val="clear"/>
-          </w:tcPr>
-          <w:p>
-            <w:pPr>
-              <w:pStyle w:val="TableContents"/>
-              <w:jc w:val="center"/>
-              <w:rPr/>
-            </w:pPr>
-            <w:r>
-              <w:rPr/>
               <w:t>105.2</w:t>
             </w:r>
           </w:p>
@@ -8973,7 +8973,7 @@
         </w:tc>
         <w:tc>
           <w:tcPr>
-            <w:tcW w:w="1182" w:type="dxa"/>
+            <w:tcW w:w="1184" w:type="dxa"/>
             <w:tcBorders/>
             <w:shd w:color="auto" w:fill="auto" w:val="clear"/>
           </w:tcPr>
@@ -9013,7 +9013,7 @@
         </w:tc>
         <w:tc>
           <w:tcPr>
-            <w:tcW w:w="541" w:type="dxa"/>
+            <w:tcW w:w="540" w:type="dxa"/>
             <w:tcBorders/>
             <w:shd w:color="auto" w:fill="auto" w:val="clear"/>
           </w:tcPr>
@@ -9067,6 +9067,42 @@
         </w:tc>
         <w:tc>
           <w:tcPr>
+            <w:tcW w:w="997" w:type="dxa"/>
+            <w:tcBorders/>
+            <w:shd w:color="auto" w:fill="auto" w:val="clear"/>
+          </w:tcPr>
+          <w:p>
+            <w:pPr>
+              <w:pStyle w:val="TableContents"/>
+              <w:jc w:val="center"/>
+              <w:rPr/>
+            </w:pPr>
+            <w:r>
+              <w:rPr/>
+              <w:t>339.8</w:t>
+            </w:r>
+          </w:p>
+        </w:tc>
+        <w:tc>
+          <w:tcPr>
+            <w:tcW w:w="999" w:type="dxa"/>
+            <w:tcBorders/>
+            <w:shd w:color="auto" w:fill="auto" w:val="clear"/>
+          </w:tcPr>
+          <w:p>
+            <w:pPr>
+              <w:pStyle w:val="TableContents"/>
+              <w:jc w:val="center"/>
+              <w:rPr/>
+            </w:pPr>
+            <w:r>
+              <w:rPr/>
+              <w:t>449.6</w:t>
+            </w:r>
+          </w:p>
+        </w:tc>
+        <w:tc>
+          <w:tcPr>
             <w:tcW w:w="998" w:type="dxa"/>
             <w:tcBorders/>
             <w:shd w:color="auto" w:fill="auto" w:val="clear"/>
@@ -9079,42 +9115,6 @@
             </w:pPr>
             <w:r>
               <w:rPr/>
-              <w:t>339.8</w:t>
-            </w:r>
-          </w:p>
-        </w:tc>
-        <w:tc>
-          <w:tcPr>
-            <w:tcW w:w="999" w:type="dxa"/>
-            <w:tcBorders/>
-            <w:shd w:color="auto" w:fill="auto" w:val="clear"/>
-          </w:tcPr>
-          <w:p>
-            <w:pPr>
-              <w:pStyle w:val="TableContents"/>
-              <w:jc w:val="center"/>
-              <w:rPr/>
-            </w:pPr>
-            <w:r>
-              <w:rPr/>
-              <w:t>449.6</w:t>
-            </w:r>
-          </w:p>
-        </w:tc>
-        <w:tc>
-          <w:tcPr>
-            <w:tcW w:w="998" w:type="dxa"/>
-            <w:tcBorders/>
-            <w:shd w:color="auto" w:fill="auto" w:val="clear"/>
-          </w:tcPr>
-          <w:p>
-            <w:pPr>
-              <w:pStyle w:val="TableContents"/>
-              <w:jc w:val="center"/>
-              <w:rPr/>
-            </w:pPr>
-            <w:r>
-              <w:rPr/>
               <w:t>563.6</w:t>
             </w:r>
           </w:p>
@@ -9139,7 +9139,7 @@
         </w:tc>
         <w:tc>
           <w:tcPr>
-            <w:tcW w:w="1182" w:type="dxa"/>
+            <w:tcW w:w="1184" w:type="dxa"/>
             <w:tcBorders/>
             <w:shd w:color="auto" w:fill="auto" w:val="clear"/>
           </w:tcPr>
@@ -9179,7 +9179,7 @@
         </w:tc>
         <w:tc>
           <w:tcPr>
-            <w:tcW w:w="541" w:type="dxa"/>
+            <w:tcW w:w="540" w:type="dxa"/>
             <w:tcBorders/>
             <w:shd w:color="auto" w:fill="auto" w:val="clear"/>
           </w:tcPr>
@@ -9233,6 +9233,42 @@
         </w:tc>
         <w:tc>
           <w:tcPr>
+            <w:tcW w:w="997" w:type="dxa"/>
+            <w:tcBorders/>
+            <w:shd w:color="auto" w:fill="auto" w:val="clear"/>
+          </w:tcPr>
+          <w:p>
+            <w:pPr>
+              <w:pStyle w:val="TableContents"/>
+              <w:jc w:val="center"/>
+              <w:rPr/>
+            </w:pPr>
+            <w:r>
+              <w:rPr/>
+              <w:t>887.1</w:t>
+            </w:r>
+          </w:p>
+        </w:tc>
+        <w:tc>
+          <w:tcPr>
+            <w:tcW w:w="999" w:type="dxa"/>
+            <w:tcBorders/>
+            <w:shd w:color="auto" w:fill="auto" w:val="clear"/>
+          </w:tcPr>
+          <w:p>
+            <w:pPr>
+              <w:pStyle w:val="TableContents"/>
+              <w:jc w:val="center"/>
+              <w:rPr/>
+            </w:pPr>
+            <w:r>
+              <w:rPr/>
+              <w:t>994.5</w:t>
+            </w:r>
+          </w:p>
+        </w:tc>
+        <w:tc>
+          <w:tcPr>
             <w:tcW w:w="998" w:type="dxa"/>
             <w:tcBorders/>
             <w:shd w:color="auto" w:fill="auto" w:val="clear"/>
@@ -9245,42 +9281,6 @@
             </w:pPr>
             <w:r>
               <w:rPr/>
-              <w:t>887.1</w:t>
-            </w:r>
-          </w:p>
-        </w:tc>
-        <w:tc>
-          <w:tcPr>
-            <w:tcW w:w="999" w:type="dxa"/>
-            <w:tcBorders/>
-            <w:shd w:color="auto" w:fill="auto" w:val="clear"/>
-          </w:tcPr>
-          <w:p>
-            <w:pPr>
-              <w:pStyle w:val="TableContents"/>
-              <w:jc w:val="center"/>
-              <w:rPr/>
-            </w:pPr>
-            <w:r>
-              <w:rPr/>
-              <w:t>994.5</w:t>
-            </w:r>
-          </w:p>
-        </w:tc>
-        <w:tc>
-          <w:tcPr>
-            <w:tcW w:w="998" w:type="dxa"/>
-            <w:tcBorders/>
-            <w:shd w:color="auto" w:fill="auto" w:val="clear"/>
-          </w:tcPr>
-          <w:p>
-            <w:pPr>
-              <w:pStyle w:val="TableContents"/>
-              <w:jc w:val="center"/>
-              <w:rPr/>
-            </w:pPr>
-            <w:r>
-              <w:rPr/>
               <w:t>1333</w:t>
             </w:r>
           </w:p>
@@ -9305,7 +9305,7 @@
         </w:tc>
         <w:tc>
           <w:tcPr>
-            <w:tcW w:w="1182" w:type="dxa"/>
+            <w:tcW w:w="1184" w:type="dxa"/>
             <w:tcBorders/>
             <w:shd w:color="auto" w:fill="auto" w:val="clear"/>
           </w:tcPr>
@@ -9346,7 +9346,7 @@
         </w:tc>
         <w:tc>
           <w:tcPr>
-            <w:tcW w:w="541" w:type="dxa"/>
+            <w:tcW w:w="540" w:type="dxa"/>
             <w:tcBorders>
               <w:bottom w:val="single" w:sz="12" w:space="0" w:color="000000"/>
             </w:tcBorders>
@@ -9406,6 +9406,46 @@
         </w:tc>
         <w:tc>
           <w:tcPr>
+            <w:tcW w:w="997" w:type="dxa"/>
+            <w:tcBorders>
+              <w:bottom w:val="single" w:sz="12" w:space="0" w:color="000000"/>
+            </w:tcBorders>
+            <w:shd w:color="auto" w:fill="auto" w:val="clear"/>
+          </w:tcPr>
+          <w:p>
+            <w:pPr>
+              <w:pStyle w:val="TableContents"/>
+              <w:jc w:val="center"/>
+              <w:rPr/>
+            </w:pPr>
+            <w:r>
+              <w:rPr/>
+              <w:t>1673</w:t>
+            </w:r>
+          </w:p>
+        </w:tc>
+        <w:tc>
+          <w:tcPr>
+            <w:tcW w:w="999" w:type="dxa"/>
+            <w:tcBorders>
+              <w:bottom w:val="single" w:sz="12" w:space="0" w:color="000000"/>
+            </w:tcBorders>
+            <w:shd w:color="auto" w:fill="auto" w:val="clear"/>
+          </w:tcPr>
+          <w:p>
+            <w:pPr>
+              <w:pStyle w:val="TableContents"/>
+              <w:jc w:val="center"/>
+              <w:rPr/>
+            </w:pPr>
+            <w:r>
+              <w:rPr/>
+              <w:t>1664</w:t>
+            </w:r>
+          </w:p>
+        </w:tc>
+        <w:tc>
+          <w:tcPr>
             <w:tcW w:w="998" w:type="dxa"/>
             <w:tcBorders>
               <w:bottom w:val="single" w:sz="12" w:space="0" w:color="000000"/>
@@ -9420,13 +9460,13 @@
             </w:pPr>
             <w:r>
               <w:rPr/>
-              <w:t>1673</w:t>
-            </w:r>
-          </w:p>
-        </w:tc>
-        <w:tc>
-          <w:tcPr>
-            <w:tcW w:w="999" w:type="dxa"/>
+              <w:t>2360</w:t>
+            </w:r>
+          </w:p>
+        </w:tc>
+        <w:tc>
+          <w:tcPr>
+            <w:tcW w:w="1005" w:type="dxa"/>
             <w:tcBorders>
               <w:bottom w:val="single" w:sz="12" w:space="0" w:color="000000"/>
             </w:tcBorders>
@@ -9440,53 +9480,13 @@
             </w:pPr>
             <w:r>
               <w:rPr/>
-              <w:t>1664</w:t>
-            </w:r>
-          </w:p>
-        </w:tc>
-        <w:tc>
-          <w:tcPr>
-            <w:tcW w:w="998" w:type="dxa"/>
-            <w:tcBorders>
-              <w:bottom w:val="single" w:sz="12" w:space="0" w:color="000000"/>
-            </w:tcBorders>
-            <w:shd w:color="auto" w:fill="auto" w:val="clear"/>
-          </w:tcPr>
-          <w:p>
-            <w:pPr>
-              <w:pStyle w:val="TableContents"/>
-              <w:jc w:val="center"/>
-              <w:rPr/>
-            </w:pPr>
-            <w:r>
-              <w:rPr/>
-              <w:t>2360</w:t>
-            </w:r>
-          </w:p>
-        </w:tc>
-        <w:tc>
-          <w:tcPr>
-            <w:tcW w:w="1005" w:type="dxa"/>
-            <w:tcBorders>
-              <w:bottom w:val="single" w:sz="12" w:space="0" w:color="000000"/>
-            </w:tcBorders>
-            <w:shd w:color="auto" w:fill="auto" w:val="clear"/>
-          </w:tcPr>
-          <w:p>
-            <w:pPr>
-              <w:pStyle w:val="TableContents"/>
-              <w:jc w:val="center"/>
-              <w:rPr/>
-            </w:pPr>
-            <w:r>
-              <w:rPr/>
               <w:t>0.71</w:t>
             </w:r>
           </w:p>
         </w:tc>
         <w:tc>
           <w:tcPr>
-            <w:tcW w:w="1182" w:type="dxa"/>
+            <w:tcW w:w="1184" w:type="dxa"/>
             <w:tcBorders>
               <w:bottom w:val="single" w:sz="12" w:space="0" w:color="000000"/>
             </w:tcBorders>
@@ -9571,10 +9571,10 @@
       <w:tblGrid>
         <w:gridCol w:w="1708"/>
         <w:gridCol w:w="1297"/>
-        <w:gridCol w:w="1004"/>
+        <w:gridCol w:w="1003"/>
         <w:gridCol w:w="1003"/>
         <w:gridCol w:w="1006"/>
-        <w:gridCol w:w="1084"/>
+        <w:gridCol w:w="1085"/>
       </w:tblGrid>
       <w:tr>
         <w:trPr>
@@ -9651,7 +9651,7 @@
         </w:tc>
         <w:tc>
           <w:tcPr>
-            <w:tcW w:w="1004" w:type="dxa"/>
+            <w:tcW w:w="1003" w:type="dxa"/>
             <w:tcBorders>
               <w:top w:val="single" w:sz="12" w:space="0" w:color="000000"/>
               <w:bottom w:val="single" w:sz="2" w:space="0" w:color="000000"/>
@@ -9754,7 +9754,7 @@
         </w:tc>
         <w:tc>
           <w:tcPr>
-            <w:tcW w:w="1084" w:type="dxa"/>
+            <w:tcW w:w="1085" w:type="dxa"/>
             <w:tcBorders>
               <w:top w:val="single" w:sz="12" w:space="0" w:color="000000"/>
               <w:bottom w:val="single" w:sz="2" w:space="0" w:color="000000"/>
@@ -9831,7 +9831,7 @@
         </w:tc>
         <w:tc>
           <w:tcPr>
-            <w:tcW w:w="1004" w:type="dxa"/>
+            <w:tcW w:w="1003" w:type="dxa"/>
             <w:tcBorders/>
             <w:shd w:color="auto" w:fill="auto" w:val="clear"/>
           </w:tcPr>
@@ -9885,7 +9885,7 @@
         </w:tc>
         <w:tc>
           <w:tcPr>
-            <w:tcW w:w="1084" w:type="dxa"/>
+            <w:tcW w:w="1085" w:type="dxa"/>
             <w:tcBorders/>
             <w:shd w:color="auto" w:fill="auto" w:val="clear"/>
           </w:tcPr>
@@ -9943,7 +9943,7 @@
         </w:tc>
         <w:tc>
           <w:tcPr>
-            <w:tcW w:w="1004" w:type="dxa"/>
+            <w:tcW w:w="1003" w:type="dxa"/>
             <w:tcBorders/>
             <w:shd w:color="auto" w:fill="auto" w:val="clear"/>
           </w:tcPr>
@@ -9997,7 +9997,7 @@
         </w:tc>
         <w:tc>
           <w:tcPr>
-            <w:tcW w:w="1084" w:type="dxa"/>
+            <w:tcW w:w="1085" w:type="dxa"/>
             <w:tcBorders/>
             <w:shd w:color="auto" w:fill="auto" w:val="clear"/>
           </w:tcPr>
@@ -10055,7 +10055,7 @@
         </w:tc>
         <w:tc>
           <w:tcPr>
-            <w:tcW w:w="1004" w:type="dxa"/>
+            <w:tcW w:w="1003" w:type="dxa"/>
             <w:tcBorders/>
             <w:shd w:color="auto" w:fill="auto" w:val="clear"/>
           </w:tcPr>
@@ -10109,7 +10109,7 @@
         </w:tc>
         <w:tc>
           <w:tcPr>
-            <w:tcW w:w="1084" w:type="dxa"/>
+            <w:tcW w:w="1085" w:type="dxa"/>
             <w:tcBorders/>
             <w:shd w:color="auto" w:fill="auto" w:val="clear"/>
           </w:tcPr>
@@ -10170,7 +10170,7 @@
         </w:tc>
         <w:tc>
           <w:tcPr>
-            <w:tcW w:w="1004" w:type="dxa"/>
+            <w:tcW w:w="1003" w:type="dxa"/>
             <w:tcBorders>
               <w:bottom w:val="single" w:sz="12" w:space="0" w:color="000000"/>
             </w:tcBorders>
@@ -10230,7 +10230,7 @@
         </w:tc>
         <w:tc>
           <w:tcPr>
-            <w:tcW w:w="1084" w:type="dxa"/>
+            <w:tcW w:w="1085" w:type="dxa"/>
             <w:tcBorders>
               <w:bottom w:val="single" w:sz="12" w:space="0" w:color="000000"/>
             </w:tcBorders>
@@ -10312,13 +10312,13 @@
         <w:tblLook w:noVBand="1" w:val="04a0" w:noHBand="0" w:lastColumn="0" w:firstColumn="1" w:lastRow="0" w:firstRow="1"/>
       </w:tblPr>
       <w:tblGrid>
-        <w:gridCol w:w="1706"/>
+        <w:gridCol w:w="1705"/>
         <w:gridCol w:w="1297"/>
         <w:gridCol w:w="1000"/>
         <w:gridCol w:w="1004"/>
-        <w:gridCol w:w="1003"/>
+        <w:gridCol w:w="1002"/>
         <w:gridCol w:w="1078"/>
-        <w:gridCol w:w="1277"/>
+        <w:gridCol w:w="1279"/>
       </w:tblGrid>
       <w:tr>
         <w:trPr>
@@ -10326,7 +10326,7 @@
         </w:trPr>
         <w:tc>
           <w:tcPr>
-            <w:tcW w:w="1706" w:type="dxa"/>
+            <w:tcW w:w="1705" w:type="dxa"/>
             <w:tcBorders>
               <w:top w:val="single" w:sz="12" w:space="0" w:color="000000"/>
               <w:bottom w:val="single" w:sz="2" w:space="0" w:color="000000"/>
@@ -10467,7 +10467,7 @@
         </w:tc>
         <w:tc>
           <w:tcPr>
-            <w:tcW w:w="1003" w:type="dxa"/>
+            <w:tcW w:w="1002" w:type="dxa"/>
             <w:tcBorders>
               <w:top w:val="single" w:sz="12" w:space="0" w:color="000000"/>
               <w:bottom w:val="single" w:sz="2" w:space="0" w:color="000000"/>
@@ -10535,7 +10535,7 @@
         </w:tc>
         <w:tc>
           <w:tcPr>
-            <w:tcW w:w="1277" w:type="dxa"/>
+            <w:tcW w:w="1279" w:type="dxa"/>
             <w:tcBorders>
               <w:top w:val="single" w:sz="12" w:space="0" w:color="000000"/>
               <w:bottom w:val="single" w:sz="2" w:space="0" w:color="000000"/>
@@ -10563,7 +10563,7 @@
         <w:trPr/>
         <w:tc>
           <w:tcPr>
-            <w:tcW w:w="1706" w:type="dxa"/>
+            <w:tcW w:w="1705" w:type="dxa"/>
             <w:tcBorders/>
             <w:shd w:color="auto" w:fill="auto" w:val="clear"/>
           </w:tcPr>
@@ -10636,7 +10636,7 @@
         </w:tc>
         <w:tc>
           <w:tcPr>
-            <w:tcW w:w="1003" w:type="dxa"/>
+            <w:tcW w:w="1002" w:type="dxa"/>
             <w:tcBorders/>
             <w:shd w:color="auto" w:fill="auto" w:val="clear"/>
           </w:tcPr>
@@ -10672,7 +10672,7 @@
         </w:tc>
         <w:tc>
           <w:tcPr>
-            <w:tcW w:w="1277" w:type="dxa"/>
+            <w:tcW w:w="1279" w:type="dxa"/>
             <w:tcBorders/>
             <w:shd w:color="auto" w:fill="auto" w:val="clear"/>
           </w:tcPr>
@@ -10693,7 +10693,7 @@
         <w:trPr/>
         <w:tc>
           <w:tcPr>
-            <w:tcW w:w="1706" w:type="dxa"/>
+            <w:tcW w:w="1705" w:type="dxa"/>
             <w:tcBorders/>
             <w:shd w:color="auto" w:fill="auto" w:val="clear"/>
           </w:tcPr>
@@ -10766,7 +10766,7 @@
         </w:tc>
         <w:tc>
           <w:tcPr>
-            <w:tcW w:w="1003" w:type="dxa"/>
+            <w:tcW w:w="1002" w:type="dxa"/>
             <w:tcBorders/>
             <w:shd w:color="auto" w:fill="auto" w:val="clear"/>
           </w:tcPr>
@@ -10802,7 +10802,7 @@
         </w:tc>
         <w:tc>
           <w:tcPr>
-            <w:tcW w:w="1277" w:type="dxa"/>
+            <w:tcW w:w="1279" w:type="dxa"/>
             <w:tcBorders/>
             <w:shd w:color="auto" w:fill="auto" w:val="clear"/>
           </w:tcPr>
@@ -10823,7 +10823,7 @@
         <w:trPr/>
         <w:tc>
           <w:tcPr>
-            <w:tcW w:w="1706" w:type="dxa"/>
+            <w:tcW w:w="1705" w:type="dxa"/>
             <w:tcBorders/>
             <w:shd w:color="auto" w:fill="auto" w:val="clear"/>
           </w:tcPr>
@@ -10896,7 +10896,7 @@
         </w:tc>
         <w:tc>
           <w:tcPr>
-            <w:tcW w:w="1003" w:type="dxa"/>
+            <w:tcW w:w="1002" w:type="dxa"/>
             <w:tcBorders/>
             <w:shd w:color="auto" w:fill="auto" w:val="clear"/>
           </w:tcPr>
@@ -10932,7 +10932,7 @@
         </w:tc>
         <w:tc>
           <w:tcPr>
-            <w:tcW w:w="1277" w:type="dxa"/>
+            <w:tcW w:w="1279" w:type="dxa"/>
             <w:tcBorders/>
             <w:shd w:color="auto" w:fill="auto" w:val="clear"/>
           </w:tcPr>
@@ -10953,7 +10953,7 @@
         <w:trPr/>
         <w:tc>
           <w:tcPr>
-            <w:tcW w:w="1706" w:type="dxa"/>
+            <w:tcW w:w="1705" w:type="dxa"/>
             <w:tcBorders>
               <w:bottom w:val="single" w:sz="12" w:space="0" w:color="000000"/>
             </w:tcBorders>
@@ -11033,7 +11033,7 @@
         </w:tc>
         <w:tc>
           <w:tcPr>
-            <w:tcW w:w="1003" w:type="dxa"/>
+            <w:tcW w:w="1002" w:type="dxa"/>
             <w:tcBorders>
               <w:bottom w:val="single" w:sz="12" w:space="0" w:color="000000"/>
             </w:tcBorders>
@@ -11073,7 +11073,7 @@
         </w:tc>
         <w:tc>
           <w:tcPr>
-            <w:tcW w:w="1277" w:type="dxa"/>
+            <w:tcW w:w="1279" w:type="dxa"/>
             <w:tcBorders>
               <w:bottom w:val="single" w:sz="12" w:space="0" w:color="000000"/>
             </w:tcBorders>
@@ -11197,7 +11197,6 @@
         <w:br/>
       </w:r>
       <w:bookmarkStart w:id="29" w:name="Ref_Figure5_label_and_number"/>
-      <w:bookmarkStart w:id="30" w:name="Ref_Figure5_label_and_number"/>
       <w:r>
         <w:rPr/>
         <w:t xml:space="preserve">Figure </w:t>
@@ -11222,14 +11221,10 @@
         <w:rPr/>
         <w:fldChar w:fldCharType="end"/>
       </w:r>
-      <w:bookmarkEnd w:id="30"/>
-      <w:r>
-        <w:rPr/>
-        <w:t xml:space="preserve">: </w:t>
-      </w:r>
-      <w:r>
-        <w:rPr/>
-        <w:t>Buck Converter Simulated Waveforms</w:t>
+      <w:bookmarkEnd w:id="29"/>
+      <w:r>
+        <w:rPr/>
+        <w:t>: Buck Converter Simulated Waveforms</w:t>
       </w:r>
     </w:p>
     <w:p>
@@ -11271,12 +11266,12 @@
         <w:pStyle w:val="Heading2"/>
         <w:numPr>
           <w:ilvl w:val="1"/>
-          <w:numId w:val="5"/>
+          <w:numId w:val="6"/>
         </w:numPr>
         <w:rPr/>
       </w:pPr>
-      <w:bookmarkStart w:id="31" w:name="__RefHeading___Toc6593_3320701940"/>
-      <w:bookmarkEnd w:id="31"/>
+      <w:bookmarkStart w:id="30" w:name="__RefHeading___Toc6593_3320701940"/>
+      <w:bookmarkEnd w:id="30"/>
       <w:r>
         <w:rPr/>
         <w:t>TRIAC AC Chopper + Diode Bridge Rectifier</w:t>
@@ -11368,14 +11363,14 @@
         <w:pStyle w:val="Figure"/>
         <w:rPr/>
       </w:pPr>
-      <w:bookmarkStart w:id="32" w:name="__DdeLink__1469_4136061711"/>
+      <w:bookmarkStart w:id="31" w:name="__DdeLink__1469_4136061711"/>
       <w:r>
         <w:rPr>
           <w:vanish/>
         </w:rPr>
         <w:br/>
       </w:r>
-      <w:bookmarkStart w:id="33" w:name="Ref_Figure6_label_and_number"/>
+      <w:bookmarkStart w:id="32" w:name="Ref_Figure6_label_and_number"/>
       <w:r>
         <w:rPr/>
         <w:t xml:space="preserve">Figure </w:t>
@@ -11400,12 +11395,12 @@
         <w:rPr/>
         <w:fldChar w:fldCharType="end"/>
       </w:r>
-      <w:bookmarkEnd w:id="33"/>
+      <w:bookmarkEnd w:id="32"/>
       <w:r>
         <w:rPr/>
         <w:t>: TRIAC DC Motor Control Circuit</w:t>
       </w:r>
-      <w:bookmarkEnd w:id="32"/>
+      <w:bookmarkEnd w:id="31"/>
     </w:p>
     <w:p>
       <w:pPr>
@@ -11528,8 +11523,8 @@
         </w:rPr>
         <w:br/>
       </w:r>
+      <w:bookmarkStart w:id="33" w:name="Ref_Figure6_label_and_number1"/>
       <w:bookmarkStart w:id="34" w:name="Ref_Figure7_label_and_number"/>
-      <w:bookmarkStart w:id="35" w:name="Ref_Figure6_label_and_number1"/>
       <w:r>
         <w:rPr/>
         <w:t xml:space="preserve">Figure </w:t>
@@ -11554,8 +11549,8 @@
         <w:rPr/>
         <w:fldChar w:fldCharType="end"/>
       </w:r>
+      <w:bookmarkEnd w:id="33"/>
       <w:bookmarkEnd w:id="34"/>
-      <w:bookmarkEnd w:id="35"/>
       <w:r>
         <w:rPr/>
         <w:t>: Triac-Diac Simulink Model</w:t>
@@ -11566,7 +11561,7 @@
         <w:pStyle w:val="Heading3"/>
         <w:numPr>
           <w:ilvl w:val="2"/>
-          <w:numId w:val="2"/>
+          <w:numId w:val="3"/>
         </w:numPr>
         <w:rPr/>
       </w:pPr>
@@ -11662,9 +11657,9 @@
         <w:pStyle w:val="Figure"/>
         <w:rPr/>
       </w:pPr>
-      <w:bookmarkStart w:id="36" w:name="__DdeLink__1493_278814706"/>
+      <w:bookmarkStart w:id="35" w:name="__DdeLink__1493_278814706"/>
+      <w:bookmarkStart w:id="36" w:name="Ref_Figure6_label_and_number11"/>
       <w:bookmarkStart w:id="37" w:name="Ref_Figure8_label_and_number"/>
-      <w:bookmarkStart w:id="38" w:name="Ref_Figure6_label_and_number11"/>
       <w:r>
         <w:rPr/>
         <w:t xml:space="preserve">Figure </w:t>
@@ -11689,13 +11684,13 @@
         <w:rPr/>
         <w:fldChar w:fldCharType="end"/>
       </w:r>
+      <w:bookmarkEnd w:id="36"/>
       <w:bookmarkEnd w:id="37"/>
-      <w:bookmarkEnd w:id="38"/>
       <w:r>
         <w:rPr/>
         <w:t>: Triac-Diac Simulink Results with Small Resistive Load</w:t>
       </w:r>
-      <w:bookmarkEnd w:id="36"/>
+      <w:bookmarkEnd w:id="35"/>
     </w:p>
     <w:p>
       <w:pPr>
@@ -11736,7 +11731,7 @@
         <w:pStyle w:val="Heading3"/>
         <w:numPr>
           <w:ilvl w:val="2"/>
-          <w:numId w:val="2"/>
+          <w:numId w:val="3"/>
         </w:numPr>
         <w:rPr/>
       </w:pPr>
@@ -11861,8 +11856,8 @@
         <w:pStyle w:val="Figure"/>
         <w:rPr/>
       </w:pPr>
+      <w:bookmarkStart w:id="38" w:name="Ref_Figure9_label_and_number"/>
       <w:bookmarkStart w:id="39" w:name="Ref_Figure6_label_and_number111"/>
-      <w:bookmarkStart w:id="40" w:name="Ref_Figure9_label_and_number"/>
       <w:r>
         <w:rPr/>
         <w:t xml:space="preserve">Figure </w:t>
@@ -11887,8 +11882,8 @@
         <w:rPr/>
         <w:fldChar w:fldCharType="end"/>
       </w:r>
+      <w:bookmarkEnd w:id="38"/>
       <w:bookmarkEnd w:id="39"/>
-      <w:bookmarkEnd w:id="40"/>
       <w:r>
         <w:rPr/>
         <w:t>: Triac-Diac Simulation Output Waveforms</w:t>
@@ -11933,8 +11928,8 @@
         <w:pStyle w:val="TextBody"/>
         <w:rPr/>
       </w:pPr>
-      <w:bookmarkStart w:id="41" w:name="__RefHeading___Toc6595_3320701940"/>
-      <w:bookmarkEnd w:id="41"/>
+      <w:bookmarkStart w:id="40" w:name="__RefHeading___Toc6595_3320701940"/>
+      <w:bookmarkEnd w:id="40"/>
       <w:r>
         <w:rPr/>
         <w:t xml:space="preserve">Tables </w:t>
@@ -11994,13 +11989,13 @@
         <w:keepNext w:val="true"/>
         <w:rPr/>
       </w:pPr>
-      <w:bookmarkStart w:id="42" w:name="_Ref263082311"/>
+      <w:bookmarkStart w:id="41" w:name="_Ref263082311"/>
       <w:r>
         <w:rPr/>
         <w:t xml:space="preserve">Table </w:t>
       </w:r>
+      <w:bookmarkStart w:id="42" w:name="Ref_Table5_number_only1"/>
       <w:bookmarkStart w:id="43" w:name="Ref_Table8_number_only"/>
-      <w:bookmarkStart w:id="44" w:name="Ref_Table5_number_only1"/>
       <w:r>
         <w:rPr/>
         <w:fldChar w:fldCharType="begin"/>
@@ -12021,9 +12016,9 @@
         <w:rPr/>
         <w:fldChar w:fldCharType="end"/>
       </w:r>
+      <w:bookmarkEnd w:id="41"/>
       <w:bookmarkEnd w:id="42"/>
       <w:bookmarkEnd w:id="43"/>
-      <w:bookmarkEnd w:id="44"/>
       <w:r>
         <w:rPr/>
         <w:t xml:space="preserve">:  </w:t>
@@ -12061,14 +12056,14 @@
       </w:tblPr>
       <w:tblGrid>
         <w:gridCol w:w="1433"/>
-        <w:gridCol w:w="726"/>
+        <w:gridCol w:w="725"/>
         <w:gridCol w:w="984"/>
         <w:gridCol w:w="996"/>
         <w:gridCol w:w="984"/>
-        <w:gridCol w:w="874"/>
+        <w:gridCol w:w="873"/>
         <w:gridCol w:w="998"/>
         <w:gridCol w:w="1005"/>
-        <w:gridCol w:w="1185"/>
+        <w:gridCol w:w="1187"/>
       </w:tblGrid>
       <w:tr>
         <w:trPr>
@@ -12098,7 +12093,7 @@
         </w:tc>
         <w:tc>
           <w:tcPr>
-            <w:tcW w:w="726" w:type="dxa"/>
+            <w:tcW w:w="725" w:type="dxa"/>
             <w:tcBorders>
               <w:top w:val="single" w:sz="12" w:space="0" w:color="000000"/>
               <w:bottom w:val="single" w:sz="2" w:space="0" w:color="000000"/>
@@ -12266,7 +12261,7 @@
         </w:tc>
         <w:tc>
           <w:tcPr>
-            <w:tcW w:w="874" w:type="dxa"/>
+            <w:tcW w:w="873" w:type="dxa"/>
             <w:tcBorders>
               <w:top w:val="single" w:sz="12" w:space="0" w:color="000000"/>
               <w:bottom w:val="single" w:sz="2" w:space="0" w:color="000000"/>
@@ -12361,7 +12356,7 @@
         </w:tc>
         <w:tc>
           <w:tcPr>
-            <w:tcW w:w="1185" w:type="dxa"/>
+            <w:tcW w:w="1187" w:type="dxa"/>
             <w:tcBorders>
               <w:top w:val="single" w:sz="12" w:space="0" w:color="000000"/>
               <w:bottom w:val="single" w:sz="2" w:space="0" w:color="000000"/>
@@ -12430,7 +12425,7 @@
         </w:tc>
         <w:tc>
           <w:tcPr>
-            <w:tcW w:w="726" w:type="dxa"/>
+            <w:tcW w:w="725" w:type="dxa"/>
             <w:tcBorders/>
             <w:shd w:color="auto" w:fill="auto" w:val="clear"/>
           </w:tcPr>
@@ -12502,7 +12497,7 @@
         </w:tc>
         <w:tc>
           <w:tcPr>
-            <w:tcW w:w="874" w:type="dxa"/>
+            <w:tcW w:w="873" w:type="dxa"/>
             <w:tcBorders/>
             <w:shd w:color="auto" w:fill="auto" w:val="clear"/>
           </w:tcPr>
@@ -12556,7 +12551,7 @@
         </w:tc>
         <w:tc>
           <w:tcPr>
-            <w:tcW w:w="1185" w:type="dxa"/>
+            <w:tcW w:w="1187" w:type="dxa"/>
             <w:tcBorders/>
             <w:shd w:color="auto" w:fill="auto" w:val="clear"/>
           </w:tcPr>
@@ -12596,7 +12591,7 @@
         </w:tc>
         <w:tc>
           <w:tcPr>
-            <w:tcW w:w="726" w:type="dxa"/>
+            <w:tcW w:w="725" w:type="dxa"/>
             <w:tcBorders/>
             <w:shd w:color="auto" w:fill="auto" w:val="clear"/>
           </w:tcPr>
@@ -12668,7 +12663,7 @@
         </w:tc>
         <w:tc>
           <w:tcPr>
-            <w:tcW w:w="874" w:type="dxa"/>
+            <w:tcW w:w="873" w:type="dxa"/>
             <w:tcBorders/>
             <w:shd w:color="auto" w:fill="auto" w:val="clear"/>
           </w:tcPr>
@@ -12722,7 +12717,7 @@
         </w:tc>
         <w:tc>
           <w:tcPr>
-            <w:tcW w:w="1185" w:type="dxa"/>
+            <w:tcW w:w="1187" w:type="dxa"/>
             <w:tcBorders/>
             <w:shd w:color="auto" w:fill="auto" w:val="clear"/>
           </w:tcPr>
@@ -12764,7 +12759,7 @@
         </w:tc>
         <w:tc>
           <w:tcPr>
-            <w:tcW w:w="726" w:type="dxa"/>
+            <w:tcW w:w="725" w:type="dxa"/>
             <w:tcBorders>
               <w:bottom w:val="single" w:sz="12" w:space="0" w:color="000000"/>
             </w:tcBorders>
@@ -12844,7 +12839,7 @@
         </w:tc>
         <w:tc>
           <w:tcPr>
-            <w:tcW w:w="874" w:type="dxa"/>
+            <w:tcW w:w="873" w:type="dxa"/>
             <w:tcBorders>
               <w:bottom w:val="single" w:sz="12" w:space="0" w:color="000000"/>
             </w:tcBorders>
@@ -12904,7 +12899,7 @@
         </w:tc>
         <w:tc>
           <w:tcPr>
-            <w:tcW w:w="1185" w:type="dxa"/>
+            <w:tcW w:w="1187" w:type="dxa"/>
             <w:tcBorders>
               <w:bottom w:val="single" w:sz="12" w:space="0" w:color="000000"/>
             </w:tcBorders>
@@ -12940,13 +12935,13 @@
         <w:keepNext w:val="true"/>
         <w:rPr/>
       </w:pPr>
-      <w:bookmarkStart w:id="45" w:name="_Ref263095321"/>
+      <w:bookmarkStart w:id="44" w:name="_Ref263095321"/>
       <w:r>
         <w:rPr/>
         <w:t xml:space="preserve">Table </w:t>
       </w:r>
+      <w:bookmarkStart w:id="45" w:name="Ref_Table7_number_only1"/>
       <w:bookmarkStart w:id="46" w:name="Ref_Table10_number_only"/>
-      <w:bookmarkStart w:id="47" w:name="Ref_Table7_number_only1"/>
       <w:r>
         <w:rPr/>
         <w:fldChar w:fldCharType="begin"/>
@@ -12967,9 +12962,9 @@
         <w:rPr/>
         <w:fldChar w:fldCharType="end"/>
       </w:r>
+      <w:bookmarkEnd w:id="44"/>
       <w:bookmarkEnd w:id="45"/>
       <w:bookmarkEnd w:id="46"/>
-      <w:bookmarkEnd w:id="47"/>
       <w:r>
         <w:rPr/>
         <w:t xml:space="preserve">:  </w:t>
@@ -13008,11 +13003,11 @@
       <w:tblGrid>
         <w:gridCol w:w="1704"/>
         <w:gridCol w:w="1296"/>
-        <w:gridCol w:w="1000"/>
+        <w:gridCol w:w="999"/>
         <w:gridCol w:w="1004"/>
         <w:gridCol w:w="1004"/>
         <w:gridCol w:w="1077"/>
-        <w:gridCol w:w="1280"/>
+        <w:gridCol w:w="1281"/>
       </w:tblGrid>
       <w:tr>
         <w:trPr>
@@ -13089,7 +13084,7 @@
         </w:tc>
         <w:tc>
           <w:tcPr>
-            <w:tcW w:w="1000" w:type="dxa"/>
+            <w:tcW w:w="999" w:type="dxa"/>
             <w:tcBorders>
               <w:top w:val="single" w:sz="12" w:space="0" w:color="000000"/>
               <w:bottom w:val="single" w:sz="2" w:space="0" w:color="000000"/>
@@ -13229,7 +13224,7 @@
         </w:tc>
         <w:tc>
           <w:tcPr>
-            <w:tcW w:w="1280" w:type="dxa"/>
+            <w:tcW w:w="1281" w:type="dxa"/>
             <w:tcBorders>
               <w:top w:val="single" w:sz="12" w:space="0" w:color="000000"/>
               <w:bottom w:val="single" w:sz="2" w:space="0" w:color="000000"/>
@@ -13294,7 +13289,7 @@
         </w:tc>
         <w:tc>
           <w:tcPr>
-            <w:tcW w:w="1000" w:type="dxa"/>
+            <w:tcW w:w="999" w:type="dxa"/>
             <w:tcBorders/>
             <w:shd w:color="auto" w:fill="auto" w:val="clear"/>
           </w:tcPr>
@@ -13366,7 +13361,7 @@
         </w:tc>
         <w:tc>
           <w:tcPr>
-            <w:tcW w:w="1280" w:type="dxa"/>
+            <w:tcW w:w="1281" w:type="dxa"/>
             <w:tcBorders/>
             <w:shd w:color="auto" w:fill="auto" w:val="clear"/>
           </w:tcPr>
@@ -13424,7 +13419,7 @@
         </w:tc>
         <w:tc>
           <w:tcPr>
-            <w:tcW w:w="1000" w:type="dxa"/>
+            <w:tcW w:w="999" w:type="dxa"/>
             <w:tcBorders/>
             <w:shd w:color="auto" w:fill="auto" w:val="clear"/>
           </w:tcPr>
@@ -13496,7 +13491,7 @@
         </w:tc>
         <w:tc>
           <w:tcPr>
-            <w:tcW w:w="1280" w:type="dxa"/>
+            <w:tcW w:w="1281" w:type="dxa"/>
             <w:tcBorders/>
             <w:shd w:color="auto" w:fill="auto" w:val="clear"/>
           </w:tcPr>
@@ -13558,7 +13553,7 @@
         </w:tc>
         <w:tc>
           <w:tcPr>
-            <w:tcW w:w="1000" w:type="dxa"/>
+            <w:tcW w:w="999" w:type="dxa"/>
             <w:tcBorders>
               <w:bottom w:val="single" w:sz="12" w:space="0" w:color="000000"/>
             </w:tcBorders>
@@ -13638,7 +13633,7 @@
         </w:tc>
         <w:tc>
           <w:tcPr>
-            <w:tcW w:w="1280" w:type="dxa"/>
+            <w:tcW w:w="1281" w:type="dxa"/>
             <w:tcBorders>
               <w:bottom w:val="single" w:sz="12" w:space="0" w:color="000000"/>
             </w:tcBorders>
@@ -13761,11 +13756,7 @@
       </w:r>
       <w:r>
         <w:rPr/>
-        <w:t xml:space="preserve">. </w:t>
-      </w:r>
-      <w:r>
-        <w:rPr/>
-        <w:t>These values are used for preliminary component selection.</w:t>
+        <w:t>. These values are used for preliminary component selection.</w:t>
       </w:r>
     </w:p>
     <w:p>
@@ -13774,13 +13765,13 @@
         <w:keepNext w:val="true"/>
         <w:rPr/>
       </w:pPr>
-      <w:bookmarkStart w:id="48" w:name="_Ref2630953211"/>
+      <w:bookmarkStart w:id="47" w:name="_Ref2630953211"/>
       <w:r>
         <w:rPr/>
         <w:t xml:space="preserve">Table </w:t>
       </w:r>
+      <w:bookmarkStart w:id="48" w:name="Ref_Table7_number_only11"/>
       <w:bookmarkStart w:id="49" w:name="Ref_Table9_number_only"/>
-      <w:bookmarkStart w:id="50" w:name="Ref_Table7_number_only11"/>
       <w:r>
         <w:rPr/>
         <w:fldChar w:fldCharType="begin"/>
@@ -13801,9 +13792,9 @@
         <w:rPr/>
         <w:fldChar w:fldCharType="end"/>
       </w:r>
+      <w:bookmarkEnd w:id="47"/>
       <w:bookmarkEnd w:id="48"/>
       <w:bookmarkEnd w:id="49"/>
-      <w:bookmarkEnd w:id="50"/>
       <w:r>
         <w:rPr/>
         <w:t xml:space="preserve">:  </w:t>
@@ -13853,11 +13844,11 @@
         <w:tblLook w:noVBand="1" w:val="04a0" w:noHBand="0" w:lastColumn="0" w:firstColumn="1" w:lastRow="0" w:firstRow="1"/>
       </w:tblPr>
       <w:tblGrid>
-        <w:gridCol w:w="1427"/>
+        <w:gridCol w:w="1426"/>
         <w:gridCol w:w="1085"/>
-        <w:gridCol w:w="838"/>
+        <w:gridCol w:w="837"/>
         <w:gridCol w:w="840"/>
-        <w:gridCol w:w="1829"/>
+        <w:gridCol w:w="1831"/>
       </w:tblGrid>
       <w:tr>
         <w:trPr>
@@ -13865,7 +13856,7 @@
         </w:trPr>
         <w:tc>
           <w:tcPr>
-            <w:tcW w:w="1427" w:type="dxa"/>
+            <w:tcW w:w="1426" w:type="dxa"/>
             <w:tcBorders>
               <w:top w:val="single" w:sz="12" w:space="0" w:color="000000"/>
               <w:bottom w:val="single" w:sz="2" w:space="0" w:color="000000"/>
@@ -13924,7 +13915,7 @@
         </w:tc>
         <w:tc>
           <w:tcPr>
-            <w:tcW w:w="838" w:type="dxa"/>
+            <w:tcW w:w="837" w:type="dxa"/>
             <w:tcBorders>
               <w:top w:val="single" w:sz="12" w:space="0" w:color="000000"/>
               <w:bottom w:val="single" w:sz="2" w:space="0" w:color="000000"/>
@@ -13998,7 +13989,7 @@
         </w:tc>
         <w:tc>
           <w:tcPr>
-            <w:tcW w:w="1829" w:type="dxa"/>
+            <w:tcW w:w="1831" w:type="dxa"/>
             <w:tcBorders>
               <w:top w:val="single" w:sz="12" w:space="0" w:color="000000"/>
               <w:bottom w:val="single" w:sz="2" w:space="0" w:color="000000"/>
@@ -14032,7 +14023,7 @@
         <w:trPr/>
         <w:tc>
           <w:tcPr>
-            <w:tcW w:w="1427" w:type="dxa"/>
+            <w:tcW w:w="1426" w:type="dxa"/>
             <w:tcBorders/>
             <w:shd w:color="auto" w:fill="auto" w:val="clear"/>
           </w:tcPr>
@@ -14069,7 +14060,7 @@
         </w:tc>
         <w:tc>
           <w:tcPr>
-            <w:tcW w:w="838" w:type="dxa"/>
+            <w:tcW w:w="837" w:type="dxa"/>
             <w:tcBorders/>
             <w:shd w:color="auto" w:fill="auto" w:val="clear"/>
           </w:tcPr>
@@ -14105,7 +14096,7 @@
         </w:tc>
         <w:tc>
           <w:tcPr>
-            <w:tcW w:w="1829" w:type="dxa"/>
+            <w:tcW w:w="1831" w:type="dxa"/>
             <w:tcBorders/>
             <w:shd w:color="auto" w:fill="auto" w:val="clear"/>
           </w:tcPr>
@@ -14126,7 +14117,7 @@
         <w:trPr/>
         <w:tc>
           <w:tcPr>
-            <w:tcW w:w="1427" w:type="dxa"/>
+            <w:tcW w:w="1426" w:type="dxa"/>
             <w:tcBorders/>
             <w:shd w:color="auto" w:fill="auto" w:val="clear"/>
           </w:tcPr>
@@ -14163,7 +14154,7 @@
         </w:tc>
         <w:tc>
           <w:tcPr>
-            <w:tcW w:w="838" w:type="dxa"/>
+            <w:tcW w:w="837" w:type="dxa"/>
             <w:tcBorders/>
             <w:shd w:color="auto" w:fill="auto" w:val="clear"/>
           </w:tcPr>
@@ -14199,7 +14190,7 @@
         </w:tc>
         <w:tc>
           <w:tcPr>
-            <w:tcW w:w="1829" w:type="dxa"/>
+            <w:tcW w:w="1831" w:type="dxa"/>
             <w:tcBorders/>
             <w:shd w:color="auto" w:fill="auto" w:val="clear"/>
           </w:tcPr>
@@ -14220,7 +14211,7 @@
         <w:trPr/>
         <w:tc>
           <w:tcPr>
-            <w:tcW w:w="1427" w:type="dxa"/>
+            <w:tcW w:w="1426" w:type="dxa"/>
             <w:tcBorders>
               <w:bottom w:val="single" w:sz="12" w:space="0" w:color="000000"/>
             </w:tcBorders>
@@ -14261,7 +14252,7 @@
         </w:tc>
         <w:tc>
           <w:tcPr>
-            <w:tcW w:w="838" w:type="dxa"/>
+            <w:tcW w:w="837" w:type="dxa"/>
             <w:tcBorders>
               <w:bottom w:val="single" w:sz="12" w:space="0" w:color="000000"/>
             </w:tcBorders>
@@ -14301,7 +14292,7 @@
         </w:tc>
         <w:tc>
           <w:tcPr>
-            <w:tcW w:w="1829" w:type="dxa"/>
+            <w:tcW w:w="1831" w:type="dxa"/>
             <w:tcBorders>
               <w:bottom w:val="single" w:sz="12" w:space="0" w:color="000000"/>
             </w:tcBorders>
@@ -14336,13 +14327,13 @@
         <w:keepNext w:val="true"/>
         <w:rPr/>
       </w:pPr>
-      <w:bookmarkStart w:id="51" w:name="_Ref26309532112"/>
+      <w:bookmarkStart w:id="50" w:name="_Ref26309532112"/>
       <w:r>
         <w:rPr/>
         <w:t xml:space="preserve">Table </w:t>
       </w:r>
+      <w:bookmarkStart w:id="51" w:name="Ref_Table11_number_only"/>
       <w:bookmarkStart w:id="52" w:name="Ref_Table7_number_only112"/>
-      <w:bookmarkStart w:id="53" w:name="Ref_Table11_number_only"/>
       <w:r>
         <w:rPr/>
         <w:fldChar w:fldCharType="begin"/>
@@ -14363,9 +14354,9 @@
         <w:rPr/>
         <w:fldChar w:fldCharType="end"/>
       </w:r>
+      <w:bookmarkEnd w:id="50"/>
       <w:bookmarkEnd w:id="51"/>
       <w:bookmarkEnd w:id="52"/>
-      <w:bookmarkEnd w:id="53"/>
       <w:r>
         <w:rPr/>
         <w:t xml:space="preserve">:  </w:t>
@@ -14415,11 +14406,11 @@
         <w:tblLook w:noVBand="1" w:val="04a0" w:noHBand="0" w:lastColumn="0" w:firstColumn="1" w:lastRow="0" w:firstRow="1"/>
       </w:tblPr>
       <w:tblGrid>
-        <w:gridCol w:w="1427"/>
+        <w:gridCol w:w="1426"/>
         <w:gridCol w:w="1085"/>
-        <w:gridCol w:w="838"/>
+        <w:gridCol w:w="837"/>
         <w:gridCol w:w="840"/>
-        <w:gridCol w:w="1829"/>
+        <w:gridCol w:w="1831"/>
       </w:tblGrid>
       <w:tr>
         <w:trPr>
@@ -14427,7 +14418,7 @@
         </w:trPr>
         <w:tc>
           <w:tcPr>
-            <w:tcW w:w="1427" w:type="dxa"/>
+            <w:tcW w:w="1426" w:type="dxa"/>
             <w:tcBorders>
               <w:top w:val="single" w:sz="12" w:space="0" w:color="000000"/>
               <w:bottom w:val="single" w:sz="2" w:space="0" w:color="000000"/>
@@ -14486,7 +14477,7 @@
         </w:tc>
         <w:tc>
           <w:tcPr>
-            <w:tcW w:w="838" w:type="dxa"/>
+            <w:tcW w:w="837" w:type="dxa"/>
             <w:tcBorders>
               <w:top w:val="single" w:sz="12" w:space="0" w:color="000000"/>
               <w:bottom w:val="single" w:sz="2" w:space="0" w:color="000000"/>
@@ -14560,7 +14551,7 @@
         </w:tc>
         <w:tc>
           <w:tcPr>
-            <w:tcW w:w="1829" w:type="dxa"/>
+            <w:tcW w:w="1831" w:type="dxa"/>
             <w:tcBorders>
               <w:top w:val="single" w:sz="12" w:space="0" w:color="000000"/>
               <w:bottom w:val="single" w:sz="2" w:space="0" w:color="000000"/>
@@ -14594,7 +14585,7 @@
         <w:trPr/>
         <w:tc>
           <w:tcPr>
-            <w:tcW w:w="1427" w:type="dxa"/>
+            <w:tcW w:w="1426" w:type="dxa"/>
             <w:tcBorders/>
             <w:shd w:color="auto" w:fill="auto" w:val="clear"/>
           </w:tcPr>
@@ -14631,7 +14622,7 @@
         </w:tc>
         <w:tc>
           <w:tcPr>
-            <w:tcW w:w="838" w:type="dxa"/>
+            <w:tcW w:w="837" w:type="dxa"/>
             <w:tcBorders/>
             <w:shd w:color="auto" w:fill="auto" w:val="clear"/>
           </w:tcPr>
@@ -14667,7 +14658,7 @@
         </w:tc>
         <w:tc>
           <w:tcPr>
-            <w:tcW w:w="1829" w:type="dxa"/>
+            <w:tcW w:w="1831" w:type="dxa"/>
             <w:tcBorders/>
             <w:shd w:color="auto" w:fill="auto" w:val="clear"/>
           </w:tcPr>
@@ -14688,7 +14679,7 @@
         <w:trPr/>
         <w:tc>
           <w:tcPr>
-            <w:tcW w:w="1427" w:type="dxa"/>
+            <w:tcW w:w="1426" w:type="dxa"/>
             <w:tcBorders/>
             <w:shd w:color="auto" w:fill="auto" w:val="clear"/>
           </w:tcPr>
@@ -14725,7 +14716,7 @@
         </w:tc>
         <w:tc>
           <w:tcPr>
-            <w:tcW w:w="838" w:type="dxa"/>
+            <w:tcW w:w="837" w:type="dxa"/>
             <w:tcBorders/>
             <w:shd w:color="auto" w:fill="auto" w:val="clear"/>
           </w:tcPr>
@@ -14761,7 +14752,7 @@
         </w:tc>
         <w:tc>
           <w:tcPr>
-            <w:tcW w:w="1829" w:type="dxa"/>
+            <w:tcW w:w="1831" w:type="dxa"/>
             <w:tcBorders/>
             <w:shd w:color="auto" w:fill="auto" w:val="clear"/>
           </w:tcPr>
@@ -14782,7 +14773,7 @@
         <w:trPr/>
         <w:tc>
           <w:tcPr>
-            <w:tcW w:w="1427" w:type="dxa"/>
+            <w:tcW w:w="1426" w:type="dxa"/>
             <w:tcBorders>
               <w:bottom w:val="single" w:sz="12" w:space="0" w:color="000000"/>
             </w:tcBorders>
@@ -14823,7 +14814,7 @@
         </w:tc>
         <w:tc>
           <w:tcPr>
-            <w:tcW w:w="838" w:type="dxa"/>
+            <w:tcW w:w="837" w:type="dxa"/>
             <w:tcBorders>
               <w:bottom w:val="single" w:sz="12" w:space="0" w:color="000000"/>
             </w:tcBorders>
@@ -14863,7 +14854,7 @@
         </w:tc>
         <w:tc>
           <w:tcPr>
-            <w:tcW w:w="1829" w:type="dxa"/>
+            <w:tcW w:w="1831" w:type="dxa"/>
             <w:tcBorders>
               <w:bottom w:val="single" w:sz="12" w:space="0" w:color="000000"/>
             </w:tcBorders>
@@ -14898,13 +14889,13 @@
         <w:keepNext w:val="true"/>
         <w:rPr/>
       </w:pPr>
-      <w:bookmarkStart w:id="54" w:name="_Ref263095321121"/>
+      <w:bookmarkStart w:id="53" w:name="_Ref263095321121"/>
       <w:r>
         <w:rPr/>
         <w:t xml:space="preserve">Table </w:t>
       </w:r>
+      <w:bookmarkStart w:id="54" w:name="Ref_Table7_number_only1121"/>
       <w:bookmarkStart w:id="55" w:name="Ref_Table12_number_only"/>
-      <w:bookmarkStart w:id="56" w:name="Ref_Table7_number_only1121"/>
       <w:r>
         <w:rPr/>
         <w:fldChar w:fldCharType="begin"/>
@@ -14925,9 +14916,9 @@
         <w:rPr/>
         <w:fldChar w:fldCharType="end"/>
       </w:r>
+      <w:bookmarkEnd w:id="53"/>
       <w:bookmarkEnd w:id="54"/>
       <w:bookmarkEnd w:id="55"/>
-      <w:bookmarkEnd w:id="56"/>
       <w:r>
         <w:rPr/>
         <w:t xml:space="preserve">:  </w:t>
@@ -14977,11 +14968,11 @@
         <w:tblLook w:noVBand="1" w:val="04a0" w:noHBand="0" w:lastColumn="0" w:firstColumn="1" w:lastRow="0" w:firstRow="1"/>
       </w:tblPr>
       <w:tblGrid>
-        <w:gridCol w:w="1427"/>
+        <w:gridCol w:w="1426"/>
         <w:gridCol w:w="1085"/>
-        <w:gridCol w:w="838"/>
+        <w:gridCol w:w="837"/>
         <w:gridCol w:w="840"/>
-        <w:gridCol w:w="1829"/>
+        <w:gridCol w:w="1831"/>
       </w:tblGrid>
       <w:tr>
         <w:trPr>
@@ -14989,7 +14980,7 @@
         </w:trPr>
         <w:tc>
           <w:tcPr>
-            <w:tcW w:w="1427" w:type="dxa"/>
+            <w:tcW w:w="1426" w:type="dxa"/>
             <w:tcBorders>
               <w:top w:val="single" w:sz="12" w:space="0" w:color="000000"/>
               <w:bottom w:val="single" w:sz="2" w:space="0" w:color="000000"/>
@@ -15060,7 +15051,7 @@
         </w:tc>
         <w:tc>
           <w:tcPr>
-            <w:tcW w:w="838" w:type="dxa"/>
+            <w:tcW w:w="837" w:type="dxa"/>
             <w:tcBorders>
               <w:top w:val="single" w:sz="12" w:space="0" w:color="000000"/>
               <w:bottom w:val="single" w:sz="2" w:space="0" w:color="000000"/>
@@ -15158,7 +15149,7 @@
         </w:tc>
         <w:tc>
           <w:tcPr>
-            <w:tcW w:w="1829" w:type="dxa"/>
+            <w:tcW w:w="1831" w:type="dxa"/>
             <w:tcBorders>
               <w:top w:val="single" w:sz="12" w:space="0" w:color="000000"/>
               <w:bottom w:val="single" w:sz="2" w:space="0" w:color="000000"/>
@@ -15227,7 +15218,7 @@
         <w:trPr/>
         <w:tc>
           <w:tcPr>
-            <w:tcW w:w="1427" w:type="dxa"/>
+            <w:tcW w:w="1426" w:type="dxa"/>
             <w:tcBorders/>
             <w:shd w:color="auto" w:fill="auto" w:val="clear"/>
           </w:tcPr>
@@ -15264,7 +15255,7 @@
         </w:tc>
         <w:tc>
           <w:tcPr>
-            <w:tcW w:w="838" w:type="dxa"/>
+            <w:tcW w:w="837" w:type="dxa"/>
             <w:tcBorders/>
             <w:shd w:color="auto" w:fill="auto" w:val="clear"/>
           </w:tcPr>
@@ -15300,7 +15291,7 @@
         </w:tc>
         <w:tc>
           <w:tcPr>
-            <w:tcW w:w="1829" w:type="dxa"/>
+            <w:tcW w:w="1831" w:type="dxa"/>
             <w:tcBorders/>
             <w:shd w:color="auto" w:fill="auto" w:val="clear"/>
           </w:tcPr>
@@ -15321,7 +15312,7 @@
         <w:trPr/>
         <w:tc>
           <w:tcPr>
-            <w:tcW w:w="1427" w:type="dxa"/>
+            <w:tcW w:w="1426" w:type="dxa"/>
             <w:tcBorders/>
             <w:shd w:color="auto" w:fill="auto" w:val="clear"/>
           </w:tcPr>
@@ -15358,7 +15349,7 @@
         </w:tc>
         <w:tc>
           <w:tcPr>
-            <w:tcW w:w="838" w:type="dxa"/>
+            <w:tcW w:w="837" w:type="dxa"/>
             <w:tcBorders/>
             <w:shd w:color="auto" w:fill="auto" w:val="clear"/>
           </w:tcPr>
@@ -15394,7 +15385,7 @@
         </w:tc>
         <w:tc>
           <w:tcPr>
-            <w:tcW w:w="1829" w:type="dxa"/>
+            <w:tcW w:w="1831" w:type="dxa"/>
             <w:tcBorders/>
             <w:shd w:color="auto" w:fill="auto" w:val="clear"/>
           </w:tcPr>
@@ -15415,7 +15406,7 @@
         <w:trPr/>
         <w:tc>
           <w:tcPr>
-            <w:tcW w:w="1427" w:type="dxa"/>
+            <w:tcW w:w="1426" w:type="dxa"/>
             <w:tcBorders>
               <w:bottom w:val="single" w:sz="12" w:space="0" w:color="000000"/>
             </w:tcBorders>
@@ -15456,7 +15447,7 @@
         </w:tc>
         <w:tc>
           <w:tcPr>
-            <w:tcW w:w="838" w:type="dxa"/>
+            <w:tcW w:w="837" w:type="dxa"/>
             <w:tcBorders>
               <w:bottom w:val="single" w:sz="12" w:space="0" w:color="000000"/>
             </w:tcBorders>
@@ -15496,7 +15487,7 @@
         </w:tc>
         <w:tc>
           <w:tcPr>
-            <w:tcW w:w="1829" w:type="dxa"/>
+            <w:tcW w:w="1831" w:type="dxa"/>
             <w:tcBorders>
               <w:bottom w:val="single" w:sz="12" w:space="0" w:color="000000"/>
             </w:tcBorders>
@@ -15531,13 +15522,13 @@
         <w:keepNext w:val="true"/>
         <w:rPr/>
       </w:pPr>
-      <w:bookmarkStart w:id="57" w:name="_Ref2630953212"/>
+      <w:bookmarkStart w:id="56" w:name="_Ref2630953212"/>
       <w:r>
         <w:rPr/>
         <w:t xml:space="preserve">Table </w:t>
       </w:r>
+      <w:bookmarkStart w:id="57" w:name="Ref_Table7_number_only12"/>
       <w:bookmarkStart w:id="58" w:name="Ref_Table13_number_only"/>
-      <w:bookmarkStart w:id="59" w:name="Ref_Table7_number_only12"/>
       <w:r>
         <w:rPr/>
         <w:fldChar w:fldCharType="begin"/>
@@ -15558,9 +15549,9 @@
         <w:rPr/>
         <w:fldChar w:fldCharType="end"/>
       </w:r>
+      <w:bookmarkEnd w:id="56"/>
       <w:bookmarkEnd w:id="57"/>
       <w:bookmarkEnd w:id="58"/>
-      <w:bookmarkEnd w:id="59"/>
       <w:r>
         <w:rPr/>
         <w:t xml:space="preserve">:  </w:t>
@@ -15612,11 +15603,11 @@
       <w:tblGrid>
         <w:gridCol w:w="1704"/>
         <w:gridCol w:w="1296"/>
-        <w:gridCol w:w="1000"/>
+        <w:gridCol w:w="999"/>
         <w:gridCol w:w="1004"/>
         <w:gridCol w:w="1004"/>
         <w:gridCol w:w="1077"/>
-        <w:gridCol w:w="1280"/>
+        <w:gridCol w:w="1281"/>
       </w:tblGrid>
       <w:tr>
         <w:trPr>
@@ -15708,7 +15699,7 @@
         </w:tc>
         <w:tc>
           <w:tcPr>
-            <w:tcW w:w="1000" w:type="dxa"/>
+            <w:tcW w:w="999" w:type="dxa"/>
             <w:tcBorders>
               <w:top w:val="single" w:sz="12" w:space="0" w:color="000000"/>
               <w:bottom w:val="single" w:sz="2" w:space="0" w:color="000000"/>
@@ -15818,7 +15809,21 @@
                 <w:b/>
                 <w:bCs/>
               </w:rPr>
-              <w:t>(mW)</w:t>
+              <w:t>(m</w:t>
+            </w:r>
+            <w:r>
+              <w:rPr>
+                <w:b/>
+                <w:bCs/>
+              </w:rPr>
+              <w:t>A</w:t>
+            </w:r>
+            <w:r>
+              <w:rPr>
+                <w:b/>
+                <w:bCs/>
+              </w:rPr>
+              <w:t>)</w:t>
             </w:r>
           </w:p>
         </w:tc>
@@ -15940,7 +15945,7 @@
         </w:tc>
         <w:tc>
           <w:tcPr>
-            <w:tcW w:w="1280" w:type="dxa"/>
+            <w:tcW w:w="1281" w:type="dxa"/>
             <w:tcBorders>
               <w:top w:val="single" w:sz="12" w:space="0" w:color="000000"/>
               <w:bottom w:val="single" w:sz="2" w:space="0" w:color="000000"/>
@@ -16034,7 +16039,7 @@
         </w:tc>
         <w:tc>
           <w:tcPr>
-            <w:tcW w:w="1000" w:type="dxa"/>
+            <w:tcW w:w="999" w:type="dxa"/>
             <w:tcBorders/>
             <w:shd w:color="auto" w:fill="auto" w:val="clear"/>
           </w:tcPr>
@@ -16106,7 +16111,7 @@
         </w:tc>
         <w:tc>
           <w:tcPr>
-            <w:tcW w:w="1280" w:type="dxa"/>
+            <w:tcW w:w="1281" w:type="dxa"/>
             <w:tcBorders/>
             <w:shd w:color="auto" w:fill="auto" w:val="clear"/>
           </w:tcPr>
@@ -16164,7 +16169,7 @@
         </w:tc>
         <w:tc>
           <w:tcPr>
-            <w:tcW w:w="1000" w:type="dxa"/>
+            <w:tcW w:w="999" w:type="dxa"/>
             <w:tcBorders/>
             <w:shd w:color="auto" w:fill="auto" w:val="clear"/>
           </w:tcPr>
@@ -16236,7 +16241,7 @@
         </w:tc>
         <w:tc>
           <w:tcPr>
-            <w:tcW w:w="1280" w:type="dxa"/>
+            <w:tcW w:w="1281" w:type="dxa"/>
             <w:tcBorders/>
             <w:shd w:color="auto" w:fill="auto" w:val="clear"/>
           </w:tcPr>
@@ -16298,7 +16303,7 @@
         </w:tc>
         <w:tc>
           <w:tcPr>
-            <w:tcW w:w="1000" w:type="dxa"/>
+            <w:tcW w:w="999" w:type="dxa"/>
             <w:tcBorders>
               <w:bottom w:val="single" w:sz="12" w:space="0" w:color="000000"/>
             </w:tcBorders>
@@ -16378,7 +16383,7 @@
         </w:tc>
         <w:tc>
           <w:tcPr>
-            <w:tcW w:w="1280" w:type="dxa"/>
+            <w:tcW w:w="1281" w:type="dxa"/>
             <w:tcBorders>
               <w:bottom w:val="single" w:sz="12" w:space="0" w:color="000000"/>
             </w:tcBorders>
@@ -16403,15 +16408,15 @@
         <w:pStyle w:val="Heading1"/>
         <w:numPr>
           <w:ilvl w:val="0"/>
-          <w:numId w:val="6"/>
+          <w:numId w:val="7"/>
         </w:numPr>
         <w:rPr/>
       </w:pPr>
       <w:r>
         <w:br w:type="page"/>
       </w:r>
-      <w:bookmarkStart w:id="60" w:name="__RefHeading___Toc6597_3320701940"/>
-      <w:bookmarkEnd w:id="60"/>
+      <w:bookmarkStart w:id="59" w:name="__RefHeading___Toc6597_3320701940"/>
+      <w:bookmarkEnd w:id="59"/>
       <w:r>
         <w:rPr/>
         <w:t>Topology Comparison and Selection</w:t>
@@ -16422,7 +16427,7 @@
         <w:pStyle w:val="TextBody"/>
         <w:numPr>
           <w:ilvl w:val="0"/>
-          <w:numId w:val="6"/>
+          <w:numId w:val="7"/>
         </w:numPr>
         <w:rPr/>
       </w:pPr>
@@ -16436,12 +16441,12 @@
         <w:pStyle w:val="Heading2"/>
         <w:numPr>
           <w:ilvl w:val="1"/>
-          <w:numId w:val="3"/>
+          <w:numId w:val="4"/>
         </w:numPr>
         <w:rPr/>
       </w:pPr>
-      <w:bookmarkStart w:id="61" w:name="__RefHeading___Toc6599_3320701940"/>
-      <w:bookmarkEnd w:id="61"/>
+      <w:bookmarkStart w:id="60" w:name="__RefHeading___Toc6599_3320701940"/>
+      <w:bookmarkEnd w:id="60"/>
       <w:r>
         <w:rPr/>
         <w:t>Three-Phase Thyristor Rectifier</w:t>
@@ -16452,7 +16457,7 @@
         <w:pStyle w:val="TextBody"/>
         <w:numPr>
           <w:ilvl w:val="0"/>
-          <w:numId w:val="6"/>
+          <w:numId w:val="7"/>
         </w:numPr>
         <w:rPr/>
       </w:pPr>
@@ -16460,28 +16465,24 @@
         <w:rPr/>
         <w:t xml:space="preserve">This circuit offers us higher output average voltage and less ripple compared to the other alternatives without using parallel output capacitor. However, it requires six thyristors and required gate signal driver circuits. As we can see from the table 3, in order to arrange the feedback and behavior of circuit, we need to change the firing angle of thyristor. In addition, number of thyristor is more than our chosen topology. This effects the size and cost of the project. As a result, </w:t>
       </w:r>
-      <w:bookmarkStart w:id="62" w:name="__DdeLink__3635_4064191290"/>
-      <w:r>
-        <w:rPr/>
-        <w:t>in</w:t>
-      </w:r>
-      <w:r>
-        <w:rPr/>
-        <w:t xml:space="preserve"> order to work toward compactness and simplicity bonuses, this topology was judged as not appropriate.</w:t>
-      </w:r>
-      <w:bookmarkEnd w:id="62"/>
+      <w:bookmarkStart w:id="61" w:name="__DdeLink__3635_4064191290"/>
+      <w:r>
+        <w:rPr/>
+        <w:t>in order to work toward compactness and simplicity bonuses, this topology was judged as not appropriate.</w:t>
+      </w:r>
+      <w:bookmarkEnd w:id="61"/>
     </w:p>
     <w:p>
       <w:pPr>
         <w:pStyle w:val="Heading2"/>
         <w:numPr>
           <w:ilvl w:val="1"/>
-          <w:numId w:val="3"/>
+          <w:numId w:val="4"/>
         </w:numPr>
         <w:rPr/>
       </w:pPr>
-      <w:bookmarkStart w:id="63" w:name="__RefHeading___Toc6601_3320701940"/>
-      <w:bookmarkEnd w:id="63"/>
+      <w:bookmarkStart w:id="62" w:name="__RefHeading___Toc6601_3320701940"/>
+      <w:bookmarkEnd w:id="62"/>
       <w:r>
         <w:rPr/>
         <w:t>Rectifier + Buck Converter</w:t>
@@ -16492,7 +16493,7 @@
         <w:pStyle w:val="TextBody"/>
         <w:numPr>
           <w:ilvl w:val="0"/>
-          <w:numId w:val="6"/>
+          <w:numId w:val="7"/>
         </w:numPr>
         <w:rPr/>
       </w:pPr>
@@ -16506,12 +16507,12 @@
         <w:pStyle w:val="Heading2"/>
         <w:numPr>
           <w:ilvl w:val="1"/>
-          <w:numId w:val="3"/>
+          <w:numId w:val="4"/>
         </w:numPr>
         <w:rPr/>
       </w:pPr>
-      <w:bookmarkStart w:id="64" w:name="__RefHeading___Toc6603_3320701940"/>
-      <w:bookmarkEnd w:id="64"/>
+      <w:bookmarkStart w:id="63" w:name="__RefHeading___Toc6603_3320701940"/>
+      <w:bookmarkEnd w:id="63"/>
       <w:r>
         <w:rPr/>
         <w:t>Single-Phase Thyristor Rectifier</w:t>
@@ -16522,29 +16523,13 @@
         <w:pStyle w:val="TextBody"/>
         <w:numPr>
           <w:ilvl w:val="0"/>
-          <w:numId w:val="6"/>
+          <w:numId w:val="7"/>
         </w:numPr>
         <w:rPr/>
       </w:pPr>
       <w:r>
         <w:rPr/>
-        <w:t xml:space="preserve">This circuit offers us more simple way compared to the three-phase thyristor rectifier. However, it has less output voltage and more ripple comparing to a three-phase rectifier. Again, in this topology, we need to drive four thyristors in synchronism with each other. In addition to that, according feedback data from the output firing angle of the </w:t>
-      </w:r>
-      <w:r>
-        <w:rPr/>
-        <w:t>four</w:t>
-      </w:r>
-      <w:r>
-        <w:rPr/>
-        <w:t xml:space="preserve"> thyristor</w:t>
-      </w:r>
-      <w:r>
-        <w:rPr/>
-        <w:t>s</w:t>
-      </w:r>
-      <w:r>
-        <w:rPr/>
-        <w:t xml:space="preserve"> should be changed. The gains in eliminating two </w:t>
+        <w:t xml:space="preserve">This circuit offers us more simple way compared to the three-phase thyristor rectifier. However, it has less output voltage and more ripple comparing to a three-phase rectifier. Again, in this topology, we need to drive four thyristors in synchronism with each other. In addition to that, according feedback data from the output firing angle of the four thyristors should be changed. The gains in eliminating two </w:t>
       </w:r>
       <w:r>
         <w:rPr>
@@ -16567,12 +16552,12 @@
         <w:pStyle w:val="Heading2"/>
         <w:numPr>
           <w:ilvl w:val="1"/>
-          <w:numId w:val="3"/>
+          <w:numId w:val="4"/>
         </w:numPr>
         <w:rPr/>
       </w:pPr>
-      <w:bookmarkStart w:id="65" w:name="__RefHeading___Toc6605_3320701940"/>
-      <w:bookmarkEnd w:id="65"/>
+      <w:bookmarkStart w:id="64" w:name="__RefHeading___Toc6605_3320701940"/>
+      <w:bookmarkEnd w:id="64"/>
       <w:r>
         <w:rPr/>
         <w:t>Chosen Topology: Single-P</w:t>
@@ -16620,13 +16605,13 @@
         <w:keepNext w:val="true"/>
         <w:rPr/>
       </w:pPr>
-      <w:bookmarkStart w:id="66" w:name="_Ref2630953211211"/>
+      <w:bookmarkStart w:id="65" w:name="_Ref2630953211211"/>
       <w:r>
         <w:rPr/>
         <w:t xml:space="preserve">Table </w:t>
       </w:r>
+      <w:bookmarkStart w:id="66" w:name="Ref_Table7_number_only11211"/>
       <w:bookmarkStart w:id="67" w:name="Ref_Table12_number_only1"/>
-      <w:bookmarkStart w:id="68" w:name="Ref_Table7_number_only11211"/>
       <w:r>
         <w:rPr/>
         <w:fldChar w:fldCharType="begin"/>
@@ -16647,9 +16632,9 @@
         <w:rPr/>
         <w:fldChar w:fldCharType="end"/>
       </w:r>
+      <w:bookmarkEnd w:id="65"/>
       <w:bookmarkEnd w:id="66"/>
       <w:bookmarkEnd w:id="67"/>
-      <w:bookmarkEnd w:id="68"/>
       <w:r>
         <w:rPr/>
         <w:t xml:space="preserve">:  </w:t>
@@ -16683,9 +16668,9 @@
       </w:tblPr>
       <w:tblGrid>
         <w:gridCol w:w="3045"/>
-        <w:gridCol w:w="142"/>
+        <w:gridCol w:w="141"/>
         <w:gridCol w:w="3806"/>
-        <w:gridCol w:w="2171"/>
+        <w:gridCol w:w="2172"/>
       </w:tblGrid>
       <w:tr>
         <w:trPr>
@@ -16716,7 +16701,7 @@
         </w:tc>
         <w:tc>
           <w:tcPr>
-            <w:tcW w:w="142" w:type="dxa"/>
+            <w:tcW w:w="141" w:type="dxa"/>
             <w:tcBorders>
               <w:top w:val="single" w:sz="12" w:space="0" w:color="000000"/>
               <w:bottom w:val="single" w:sz="2" w:space="0" w:color="000000"/>
@@ -16756,7 +16741,7 @@
         </w:tc>
         <w:tc>
           <w:tcPr>
-            <w:tcW w:w="2171" w:type="dxa"/>
+            <w:tcW w:w="2172" w:type="dxa"/>
             <w:tcBorders>
               <w:top w:val="single" w:sz="12" w:space="0" w:color="000000"/>
               <w:bottom w:val="single" w:sz="2" w:space="0" w:color="000000"/>
@@ -16801,7 +16786,7 @@
         </w:tc>
         <w:tc>
           <w:tcPr>
-            <w:tcW w:w="142" w:type="dxa"/>
+            <w:tcW w:w="141" w:type="dxa"/>
             <w:tcBorders/>
             <w:shd w:fill="auto" w:val="clear"/>
           </w:tcPr>
@@ -16836,7 +16821,7 @@
         </w:tc>
         <w:tc>
           <w:tcPr>
-            <w:tcW w:w="2171" w:type="dxa"/>
+            <w:tcW w:w="2172" w:type="dxa"/>
             <w:tcBorders/>
             <w:shd w:color="auto" w:fill="auto" w:val="clear"/>
           </w:tcPr>
@@ -16878,7 +16863,7 @@
         </w:tc>
         <w:tc>
           <w:tcPr>
-            <w:tcW w:w="142" w:type="dxa"/>
+            <w:tcW w:w="141" w:type="dxa"/>
             <w:tcBorders/>
             <w:shd w:fill="auto" w:val="clear"/>
           </w:tcPr>
@@ -16913,7 +16898,7 @@
         </w:tc>
         <w:tc>
           <w:tcPr>
-            <w:tcW w:w="2171" w:type="dxa"/>
+            <w:tcW w:w="2172" w:type="dxa"/>
             <w:tcBorders/>
             <w:shd w:color="auto" w:fill="auto" w:val="clear"/>
           </w:tcPr>
@@ -16955,7 +16940,7 @@
         </w:tc>
         <w:tc>
           <w:tcPr>
-            <w:tcW w:w="142" w:type="dxa"/>
+            <w:tcW w:w="141" w:type="dxa"/>
             <w:tcBorders/>
             <w:shd w:fill="auto" w:val="clear"/>
           </w:tcPr>
@@ -16990,7 +16975,7 @@
         </w:tc>
         <w:tc>
           <w:tcPr>
-            <w:tcW w:w="2171" w:type="dxa"/>
+            <w:tcW w:w="2172" w:type="dxa"/>
             <w:tcBorders/>
             <w:shd w:color="auto" w:fill="auto" w:val="clear"/>
           </w:tcPr>
@@ -17033,7 +17018,7 @@
         </w:tc>
         <w:tc>
           <w:tcPr>
-            <w:tcW w:w="142" w:type="dxa"/>
+            <w:tcW w:w="141" w:type="dxa"/>
             <w:tcBorders>
               <w:bottom w:val="single" w:sz="12" w:space="0" w:color="000000"/>
             </w:tcBorders>
@@ -17072,7 +17057,7 @@
         </w:tc>
         <w:tc>
           <w:tcPr>
-            <w:tcW w:w="2171" w:type="dxa"/>
+            <w:tcW w:w="2172" w:type="dxa"/>
             <w:tcBorders>
               <w:bottom w:val="single" w:sz="12" w:space="0" w:color="000000"/>
             </w:tcBorders>
@@ -17109,13 +17094,13 @@
         <w:jc w:val="center"/>
         <w:rPr/>
       </w:pPr>
-      <w:bookmarkStart w:id="69" w:name="_Ref26309532112111"/>
+      <w:bookmarkStart w:id="68" w:name="_Ref26309532112111"/>
       <w:r>
         <w:rPr/>
         <w:t xml:space="preserve">Table </w:t>
       </w:r>
+      <w:bookmarkStart w:id="69" w:name="Ref_Table7_number_only112111"/>
       <w:bookmarkStart w:id="70" w:name="Ref_Table12_number_only11"/>
-      <w:bookmarkStart w:id="71" w:name="Ref_Table7_number_only112111"/>
       <w:r>
         <w:rPr/>
         <w:fldChar w:fldCharType="begin"/>
@@ -17136,9 +17121,9 @@
         <w:rPr/>
         <w:fldChar w:fldCharType="end"/>
       </w:r>
+      <w:bookmarkEnd w:id="68"/>
       <w:bookmarkEnd w:id="69"/>
       <w:bookmarkEnd w:id="70"/>
-      <w:bookmarkEnd w:id="71"/>
       <w:r>
         <w:rPr/>
         <w:t xml:space="preserve">:  </w:t>
@@ -17171,11 +17156,11 @@
         <w:tblLook w:noVBand="1" w:val="04a0" w:noHBand="0" w:lastColumn="0" w:firstColumn="1" w:lastRow="0" w:firstRow="1"/>
       </w:tblPr>
       <w:tblGrid>
-        <w:gridCol w:w="2310"/>
+        <w:gridCol w:w="2309"/>
         <w:gridCol w:w="142"/>
         <w:gridCol w:w="1404"/>
-        <w:gridCol w:w="2820"/>
-        <w:gridCol w:w="2460"/>
+        <w:gridCol w:w="2819"/>
+        <w:gridCol w:w="2462"/>
       </w:tblGrid>
       <w:tr>
         <w:trPr>
@@ -17184,7 +17169,7 @@
         </w:trPr>
         <w:tc>
           <w:tcPr>
-            <w:tcW w:w="2310" w:type="dxa"/>
+            <w:tcW w:w="2309" w:type="dxa"/>
             <w:tcBorders>
               <w:top w:val="single" w:sz="12" w:space="0" w:color="000000"/>
               <w:bottom w:val="single" w:sz="2" w:space="0" w:color="000000"/>
@@ -17246,7 +17231,7 @@
         </w:tc>
         <w:tc>
           <w:tcPr>
-            <w:tcW w:w="2820" w:type="dxa"/>
+            <w:tcW w:w="2819" w:type="dxa"/>
             <w:tcBorders>
               <w:top w:val="single" w:sz="12" w:space="0" w:color="000000"/>
               <w:bottom w:val="single" w:sz="2" w:space="0" w:color="000000"/>
@@ -17267,7 +17252,7 @@
         </w:tc>
         <w:tc>
           <w:tcPr>
-            <w:tcW w:w="2460" w:type="dxa"/>
+            <w:tcW w:w="2462" w:type="dxa"/>
             <w:tcBorders>
               <w:top w:val="single" w:sz="12" w:space="0" w:color="000000"/>
               <w:bottom w:val="single" w:sz="2" w:space="0" w:color="000000"/>
@@ -17298,7 +17283,7 @@
         </w:trPr>
         <w:tc>
           <w:tcPr>
-            <w:tcW w:w="2310" w:type="dxa"/>
+            <w:tcW w:w="2309" w:type="dxa"/>
             <w:tcBorders/>
             <w:shd w:color="auto" w:fill="auto" w:val="clear"/>
           </w:tcPr>
@@ -17352,7 +17337,7 @@
         </w:tc>
         <w:tc>
           <w:tcPr>
-            <w:tcW w:w="2820" w:type="dxa"/>
+            <w:tcW w:w="2819" w:type="dxa"/>
             <w:tcBorders/>
             <w:shd w:color="auto" w:fill="auto" w:val="clear"/>
           </w:tcPr>
@@ -17370,7 +17355,7 @@
         </w:tc>
         <w:tc>
           <w:tcPr>
-            <w:tcW w:w="2460" w:type="dxa"/>
+            <w:tcW w:w="2462" w:type="dxa"/>
             <w:tcBorders/>
             <w:shd w:fill="auto" w:val="clear"/>
           </w:tcPr>
@@ -17393,7 +17378,7 @@
         </w:trPr>
         <w:tc>
           <w:tcPr>
-            <w:tcW w:w="2310" w:type="dxa"/>
+            <w:tcW w:w="2309" w:type="dxa"/>
             <w:tcBorders/>
             <w:shd w:color="auto" w:fill="auto" w:val="clear"/>
           </w:tcPr>
@@ -17447,7 +17432,7 @@
         </w:tc>
         <w:tc>
           <w:tcPr>
-            <w:tcW w:w="2820" w:type="dxa"/>
+            <w:tcW w:w="2819" w:type="dxa"/>
             <w:tcBorders/>
             <w:shd w:color="auto" w:fill="auto" w:val="clear"/>
           </w:tcPr>
@@ -17465,7 +17450,7 @@
         </w:tc>
         <w:tc>
           <w:tcPr>
-            <w:tcW w:w="2460" w:type="dxa"/>
+            <w:tcW w:w="2462" w:type="dxa"/>
             <w:tcBorders/>
             <w:shd w:fill="auto" w:val="clear"/>
           </w:tcPr>
@@ -17488,7 +17473,7 @@
         </w:trPr>
         <w:tc>
           <w:tcPr>
-            <w:tcW w:w="2310" w:type="dxa"/>
+            <w:tcW w:w="2309" w:type="dxa"/>
             <w:tcBorders/>
             <w:shd w:color="auto" w:fill="auto" w:val="clear"/>
           </w:tcPr>
@@ -17542,7 +17527,7 @@
         </w:tc>
         <w:tc>
           <w:tcPr>
-            <w:tcW w:w="2820" w:type="dxa"/>
+            <w:tcW w:w="2819" w:type="dxa"/>
             <w:tcBorders/>
             <w:shd w:color="auto" w:fill="auto" w:val="clear"/>
           </w:tcPr>
@@ -17560,7 +17545,7 @@
         </w:tc>
         <w:tc>
           <w:tcPr>
-            <w:tcW w:w="2460" w:type="dxa"/>
+            <w:tcW w:w="2462" w:type="dxa"/>
             <w:tcBorders/>
             <w:shd w:fill="auto" w:val="clear"/>
           </w:tcPr>
@@ -17583,7 +17568,7 @@
         </w:trPr>
         <w:tc>
           <w:tcPr>
-            <w:tcW w:w="2310" w:type="dxa"/>
+            <w:tcW w:w="2309" w:type="dxa"/>
             <w:tcBorders>
               <w:bottom w:val="single" w:sz="12" w:space="0" w:color="000000"/>
             </w:tcBorders>
@@ -17642,7 +17627,7 @@
         </w:tc>
         <w:tc>
           <w:tcPr>
-            <w:tcW w:w="2820" w:type="dxa"/>
+            <w:tcW w:w="2819" w:type="dxa"/>
             <w:tcBorders>
               <w:bottom w:val="single" w:sz="12" w:space="0" w:color="000000"/>
             </w:tcBorders>
@@ -17662,7 +17647,7 @@
         </w:tc>
         <w:tc>
           <w:tcPr>
-            <w:tcW w:w="2460" w:type="dxa"/>
+            <w:tcW w:w="2462" w:type="dxa"/>
             <w:tcBorders>
               <w:bottom w:val="single" w:sz="12" w:space="0" w:color="000000"/>
             </w:tcBorders>
@@ -17698,13 +17683,13 @@
         <w:jc w:val="center"/>
         <w:rPr/>
       </w:pPr>
-      <w:bookmarkStart w:id="72" w:name="_Ref263095321121111"/>
+      <w:bookmarkStart w:id="71" w:name="_Ref263095321121111"/>
       <w:r>
         <w:rPr/>
         <w:t xml:space="preserve">Table </w:t>
       </w:r>
+      <w:bookmarkStart w:id="72" w:name="Ref_Table7_number_only1121111"/>
       <w:bookmarkStart w:id="73" w:name="Ref_Table12_number_only111"/>
-      <w:bookmarkStart w:id="74" w:name="Ref_Table7_number_only1121111"/>
       <w:r>
         <w:rPr/>
         <w:fldChar w:fldCharType="begin"/>
@@ -17725,9 +17710,9 @@
         <w:rPr/>
         <w:fldChar w:fldCharType="end"/>
       </w:r>
+      <w:bookmarkEnd w:id="71"/>
       <w:bookmarkEnd w:id="72"/>
       <w:bookmarkEnd w:id="73"/>
-      <w:bookmarkEnd w:id="74"/>
       <w:r>
         <w:rPr/>
         <w:t xml:space="preserve">:  </w:t>
@@ -17743,20 +17728,7 @@
           <w:szCs w:val="24"/>
           <w:lang w:val="en-US" w:eastAsia="zh-CN" w:bidi="hi-IN"/>
         </w:rPr>
-        <w:t xml:space="preserve">Comparison According to Bonuses </w:t>
-      </w:r>
-      <w:r>
-        <w:rPr>
-          <w:rFonts w:eastAsia="Noto Sans CJK SC Regular" w:cs="Lohit Devanagari"/>
-          <w:i/>
-          <w:iCs/>
-          <w:color w:val="auto"/>
-          <w:kern w:val="2"/>
-          <w:sz w:val="24"/>
-          <w:szCs w:val="24"/>
-          <w:lang w:val="en-US" w:eastAsia="zh-CN" w:bidi="hi-IN"/>
-        </w:rPr>
-        <w:t>(continued)</w:t>
+        <w:t>Comparison According to Bonuses (continued)</w:t>
       </w:r>
     </w:p>
     <w:tbl>
@@ -17773,11 +17745,11 @@
         <w:tblLook w:noVBand="1" w:val="04a0" w:noHBand="0" w:lastColumn="0" w:firstColumn="1" w:lastRow="0" w:firstRow="1"/>
       </w:tblPr>
       <w:tblGrid>
-        <w:gridCol w:w="2231"/>
+        <w:gridCol w:w="2230"/>
         <w:gridCol w:w="140"/>
-        <w:gridCol w:w="1853"/>
+        <w:gridCol w:w="1852"/>
         <w:gridCol w:w="2543"/>
-        <w:gridCol w:w="1653"/>
+        <w:gridCol w:w="1655"/>
       </w:tblGrid>
       <w:tr>
         <w:trPr>
@@ -17786,7 +17758,7 @@
         </w:trPr>
         <w:tc>
           <w:tcPr>
-            <w:tcW w:w="2231" w:type="dxa"/>
+            <w:tcW w:w="2230" w:type="dxa"/>
             <w:tcBorders>
               <w:top w:val="single" w:sz="12" w:space="0" w:color="000000"/>
               <w:bottom w:val="single" w:sz="2" w:space="0" w:color="000000"/>
@@ -17827,7 +17799,7 @@
         </w:tc>
         <w:tc>
           <w:tcPr>
-            <w:tcW w:w="1853" w:type="dxa"/>
+            <w:tcW w:w="1852" w:type="dxa"/>
             <w:tcBorders>
               <w:top w:val="single" w:sz="12" w:space="0" w:color="000000"/>
               <w:bottom w:val="single" w:sz="2" w:space="0" w:color="000000"/>
@@ -17881,7 +17853,7 @@
         </w:tc>
         <w:tc>
           <w:tcPr>
-            <w:tcW w:w="1653" w:type="dxa"/>
+            <w:tcW w:w="1655" w:type="dxa"/>
             <w:tcBorders>
               <w:top w:val="single" w:sz="12" w:space="0" w:color="000000"/>
               <w:bottom w:val="single" w:sz="2" w:space="0" w:color="000000"/>
@@ -17912,7 +17884,7 @@
         </w:trPr>
         <w:tc>
           <w:tcPr>
-            <w:tcW w:w="2231" w:type="dxa"/>
+            <w:tcW w:w="2230" w:type="dxa"/>
             <w:tcBorders/>
             <w:shd w:color="auto" w:fill="auto" w:val="clear"/>
           </w:tcPr>
@@ -17948,7 +17920,7 @@
         </w:tc>
         <w:tc>
           <w:tcPr>
-            <w:tcW w:w="1853" w:type="dxa"/>
+            <w:tcW w:w="1852" w:type="dxa"/>
             <w:tcBorders/>
             <w:shd w:color="auto" w:fill="auto" w:val="clear"/>
           </w:tcPr>
@@ -17984,7 +17956,7 @@
         </w:tc>
         <w:tc>
           <w:tcPr>
-            <w:tcW w:w="1653" w:type="dxa"/>
+            <w:tcW w:w="1655" w:type="dxa"/>
             <w:tcBorders/>
             <w:shd w:fill="auto" w:val="clear"/>
           </w:tcPr>
@@ -18007,7 +17979,7 @@
         </w:trPr>
         <w:tc>
           <w:tcPr>
-            <w:tcW w:w="2231" w:type="dxa"/>
+            <w:tcW w:w="2230" w:type="dxa"/>
             <w:tcBorders/>
             <w:shd w:color="auto" w:fill="auto" w:val="clear"/>
           </w:tcPr>
@@ -18043,7 +18015,7 @@
         </w:tc>
         <w:tc>
           <w:tcPr>
-            <w:tcW w:w="1853" w:type="dxa"/>
+            <w:tcW w:w="1852" w:type="dxa"/>
             <w:tcBorders/>
             <w:shd w:color="auto" w:fill="auto" w:val="clear"/>
           </w:tcPr>
@@ -18079,7 +18051,7 @@
         </w:tc>
         <w:tc>
           <w:tcPr>
-            <w:tcW w:w="1653" w:type="dxa"/>
+            <w:tcW w:w="1655" w:type="dxa"/>
             <w:tcBorders/>
             <w:shd w:fill="auto" w:val="clear"/>
           </w:tcPr>
@@ -18102,7 +18074,7 @@
         </w:trPr>
         <w:tc>
           <w:tcPr>
-            <w:tcW w:w="2231" w:type="dxa"/>
+            <w:tcW w:w="2230" w:type="dxa"/>
             <w:tcBorders/>
             <w:shd w:color="auto" w:fill="auto" w:val="clear"/>
           </w:tcPr>
@@ -18138,7 +18110,7 @@
         </w:tc>
         <w:tc>
           <w:tcPr>
-            <w:tcW w:w="1853" w:type="dxa"/>
+            <w:tcW w:w="1852" w:type="dxa"/>
             <w:tcBorders/>
             <w:shd w:color="auto" w:fill="auto" w:val="clear"/>
           </w:tcPr>
@@ -18174,7 +18146,7 @@
         </w:tc>
         <w:tc>
           <w:tcPr>
-            <w:tcW w:w="1653" w:type="dxa"/>
+            <w:tcW w:w="1655" w:type="dxa"/>
             <w:tcBorders/>
             <w:shd w:fill="auto" w:val="clear"/>
           </w:tcPr>
@@ -18197,7 +18169,7 @@
         </w:trPr>
         <w:tc>
           <w:tcPr>
-            <w:tcW w:w="2231" w:type="dxa"/>
+            <w:tcW w:w="2230" w:type="dxa"/>
             <w:tcBorders>
               <w:bottom w:val="single" w:sz="12" w:space="0" w:color="000000"/>
             </w:tcBorders>
@@ -18236,7 +18208,7 @@
         </w:tc>
         <w:tc>
           <w:tcPr>
-            <w:tcW w:w="1853" w:type="dxa"/>
+            <w:tcW w:w="1852" w:type="dxa"/>
             <w:tcBorders>
               <w:bottom w:val="single" w:sz="12" w:space="0" w:color="000000"/>
             </w:tcBorders>
@@ -18276,7 +18248,7 @@
         </w:tc>
         <w:tc>
           <w:tcPr>
-            <w:tcW w:w="1653" w:type="dxa"/>
+            <w:tcW w:w="1655" w:type="dxa"/>
             <w:tcBorders>
               <w:bottom w:val="single" w:sz="12" w:space="0" w:color="000000"/>
             </w:tcBorders>
@@ -18331,12 +18303,12 @@
         <w:pStyle w:val="Heading1"/>
         <w:numPr>
           <w:ilvl w:val="0"/>
-          <w:numId w:val="6"/>
+          <w:numId w:val="7"/>
         </w:numPr>
         <w:rPr/>
       </w:pPr>
-      <w:bookmarkStart w:id="75" w:name="__RefHeading___Toc6607_3320701940"/>
-      <w:bookmarkEnd w:id="75"/>
+      <w:bookmarkStart w:id="74" w:name="__RefHeading___Toc6607_3320701940"/>
+      <w:bookmarkEnd w:id="74"/>
       <w:r>
         <w:rPr/>
         <w:t>Component Selection</w:t>
@@ -18345,13 +18317,17 @@
     <w:p>
       <w:pPr>
         <w:pStyle w:val="Heading2"/>
+        <w:numPr>
+          <w:ilvl w:val="1"/>
+          <w:numId w:val="2"/>
+        </w:numPr>
         <w:rPr>
           <w:b/>
           <w:b/>
         </w:rPr>
       </w:pPr>
-      <w:bookmarkStart w:id="76" w:name="__RefHeading___Toc6669_3320701940"/>
-      <w:bookmarkEnd w:id="76"/>
+      <w:bookmarkStart w:id="75" w:name="__RefHeading___Toc6669_3320701940"/>
+      <w:bookmarkEnd w:id="75"/>
       <w:r>
         <w:rPr/>
         <w:t>Triac Selection</w:t>
@@ -18430,8 +18406,8 @@
         <w:jc w:val="center"/>
         <w:rPr/>
       </w:pPr>
+      <w:bookmarkStart w:id="76" w:name="Ref_Figure9_label_and_number1"/>
       <w:bookmarkStart w:id="77" w:name="Ref_Figure6_label_and_number1111"/>
-      <w:bookmarkStart w:id="78" w:name="Ref_Figure9_label_and_number1"/>
       <w:r>
         <w:rPr/>
         <w:t xml:space="preserve">Figure </w:t>
@@ -18456,8 +18432,8 @@
         <w:rPr/>
         <w:fldChar w:fldCharType="end"/>
       </w:r>
+      <w:bookmarkEnd w:id="76"/>
       <w:bookmarkEnd w:id="77"/>
-      <w:bookmarkEnd w:id="78"/>
       <w:r>
         <w:rPr/>
         <w:t xml:space="preserve">: </w:t>
@@ -18474,13 +18450,17 @@
     <w:p>
       <w:pPr>
         <w:pStyle w:val="Heading2"/>
+        <w:numPr>
+          <w:ilvl w:val="1"/>
+          <w:numId w:val="2"/>
+        </w:numPr>
         <w:rPr>
           <w:b/>
           <w:b/>
         </w:rPr>
       </w:pPr>
-      <w:bookmarkStart w:id="79" w:name="__RefHeading___Toc6671_3320701940"/>
-      <w:bookmarkEnd w:id="79"/>
+      <w:bookmarkStart w:id="78" w:name="__RefHeading___Toc6671_3320701940"/>
+      <w:bookmarkEnd w:id="78"/>
       <w:r>
         <w:rPr/>
         <w:t>Diac Selection</w:t>
@@ -18493,15 +18473,7 @@
       </w:pPr>
       <w:r>
         <w:rPr/>
-        <w:t>First we checked the Digikey for the possible components. However, most of the components were obsolete. Then, we look the Diren</w:t>
-      </w:r>
-      <w:r>
-        <w:rPr/>
-        <w:t>c</w:t>
-      </w:r>
-      <w:r>
-        <w:rPr/>
-        <w:t>.net, we find DB3 DO-35 36 V DIAC. It is appropriate for the circuit since its blocking voltage is similar to our expected voltage. In addition, in the circuit diac does not carry too much current so 2A current rating is useful for the circuit.</w:t>
+        <w:t>First we checked the Digikey for the possible components. However, most of the components were obsolete. Then, we look the Direnc.net, we find DB3 DO-35 36 V DIAC. It is appropriate for the circuit since its blocking voltage is similar to our expected voltage. In addition, in the circuit diac does not carry too much current so 2A current rating is useful for the circuit.</w:t>
       </w:r>
     </w:p>
     <w:p>
@@ -18566,8 +18538,8 @@
         <w:jc w:val="center"/>
         <w:rPr/>
       </w:pPr>
+      <w:bookmarkStart w:id="79" w:name="Ref_Figure9_label_and_number11"/>
       <w:bookmarkStart w:id="80" w:name="Ref_Figure6_label_and_number11111"/>
-      <w:bookmarkStart w:id="81" w:name="Ref_Figure9_label_and_number11"/>
       <w:r>
         <w:rPr/>
         <w:t xml:space="preserve">Figure </w:t>
@@ -18592,8 +18564,8 @@
         <w:rPr/>
         <w:fldChar w:fldCharType="end"/>
       </w:r>
+      <w:bookmarkEnd w:id="79"/>
       <w:bookmarkEnd w:id="80"/>
-      <w:bookmarkEnd w:id="81"/>
       <w:r>
         <w:rPr/>
         <w:t xml:space="preserve">: </w:t>
@@ -18610,10 +18582,14 @@
     <w:p>
       <w:pPr>
         <w:pStyle w:val="Heading2"/>
-        <w:rPr/>
-      </w:pPr>
-      <w:bookmarkStart w:id="82" w:name="__RefHeading___Toc6673_3320701940"/>
-      <w:bookmarkEnd w:id="82"/>
+        <w:numPr>
+          <w:ilvl w:val="1"/>
+          <w:numId w:val="2"/>
+        </w:numPr>
+        <w:rPr/>
+      </w:pPr>
+      <w:bookmarkStart w:id="81" w:name="__RefHeading___Toc6673_3320701940"/>
+      <w:bookmarkEnd w:id="81"/>
       <w:r>
         <w:rPr/>
         <w:t>Capacitor Selection</w:t>
@@ -18624,7 +18600,7 @@
         <w:pStyle w:val="TextBody"/>
         <w:numPr>
           <w:ilvl w:val="0"/>
-          <w:numId w:val="6"/>
+          <w:numId w:val="7"/>
         </w:numPr>
         <w:rPr/>
       </w:pPr>
@@ -18638,13 +18614,13 @@
         <w:pStyle w:val="Figure"/>
         <w:numPr>
           <w:ilvl w:val="0"/>
-          <w:numId w:val="6"/>
+          <w:numId w:val="7"/>
         </w:numPr>
         <w:jc w:val="center"/>
         <w:rPr/>
       </w:pPr>
+      <w:bookmarkStart w:id="82" w:name="Ref_Figure9_label_and_number111"/>
       <w:bookmarkStart w:id="83" w:name="Ref_Figure6_label_and_number111111"/>
-      <w:bookmarkStart w:id="84" w:name="Ref_Figure9_label_and_number111"/>
       <w:r>
         <w:rPr/>
         <w:t xml:space="preserve">Figure </w:t>
@@ -18669,8 +18645,8 @@
         <w:rPr/>
         <w:fldChar w:fldCharType="end"/>
       </w:r>
+      <w:bookmarkEnd w:id="82"/>
       <w:bookmarkEnd w:id="83"/>
-      <w:bookmarkEnd w:id="84"/>
       <w:r>
         <w:rPr/>
         <w:t xml:space="preserve">: </w:t>
@@ -18689,7 +18665,7 @@
         <w:pStyle w:val="Normal"/>
         <w:numPr>
           <w:ilvl w:val="0"/>
-          <w:numId w:val="6"/>
+          <w:numId w:val="7"/>
         </w:numPr>
         <w:jc w:val="center"/>
         <w:rPr/>
@@ -18738,10 +18714,14 @@
     <w:p>
       <w:pPr>
         <w:pStyle w:val="Heading2"/>
-        <w:rPr/>
-      </w:pPr>
-      <w:bookmarkStart w:id="85" w:name="__RefHeading___Toc6675_3320701940"/>
-      <w:bookmarkEnd w:id="85"/>
+        <w:numPr>
+          <w:ilvl w:val="1"/>
+          <w:numId w:val="2"/>
+        </w:numPr>
+        <w:rPr/>
+      </w:pPr>
+      <w:bookmarkStart w:id="84" w:name="__RefHeading___Toc6675_3320701940"/>
+      <w:bookmarkEnd w:id="84"/>
       <w:r>
         <w:rPr/>
         <w:t>Resistor Selection</w:t>
@@ -18752,7 +18732,7 @@
         <w:pStyle w:val="TextBody"/>
         <w:numPr>
           <w:ilvl w:val="0"/>
-          <w:numId w:val="6"/>
+          <w:numId w:val="7"/>
         </w:numPr>
         <w:rPr/>
       </w:pPr>
@@ -18764,10 +18744,14 @@
     <w:p>
       <w:pPr>
         <w:pStyle w:val="Heading2"/>
-        <w:rPr/>
-      </w:pPr>
-      <w:bookmarkStart w:id="86" w:name="__RefHeading___Toc6677_3320701940"/>
-      <w:bookmarkEnd w:id="86"/>
+        <w:numPr>
+          <w:ilvl w:val="1"/>
+          <w:numId w:val="2"/>
+        </w:numPr>
+        <w:rPr/>
+      </w:pPr>
+      <w:bookmarkStart w:id="85" w:name="__RefHeading___Toc6677_3320701940"/>
+      <w:bookmarkEnd w:id="85"/>
       <w:r>
         <w:rPr/>
         <w:t>Additional Components</w:t>
@@ -18778,7 +18762,7 @@
         <w:pStyle w:val="TextBody"/>
         <w:numPr>
           <w:ilvl w:val="0"/>
-          <w:numId w:val="6"/>
+          <w:numId w:val="7"/>
         </w:numPr>
         <w:rPr/>
       </w:pPr>
@@ -18802,12 +18786,12 @@
         <w:pStyle w:val="Heading1"/>
         <w:numPr>
           <w:ilvl w:val="0"/>
-          <w:numId w:val="6"/>
+          <w:numId w:val="7"/>
         </w:numPr>
         <w:rPr/>
       </w:pPr>
-      <w:bookmarkStart w:id="87" w:name="__RefHeading___Toc6611_3320701940"/>
-      <w:bookmarkEnd w:id="87"/>
+      <w:bookmarkStart w:id="86" w:name="__RefHeading___Toc6611_3320701940"/>
+      <w:bookmarkEnd w:id="86"/>
       <w:r>
         <w:rPr/>
         <w:t>Conclusions</w:t>
@@ -18818,7 +18802,7 @@
         <w:pStyle w:val="TextBody"/>
         <w:numPr>
           <w:ilvl w:val="0"/>
-          <w:numId w:val="6"/>
+          <w:numId w:val="7"/>
         </w:numPr>
         <w:rPr/>
       </w:pPr>
@@ -18832,7 +18816,7 @@
         <w:pStyle w:val="TextBody"/>
         <w:numPr>
           <w:ilvl w:val="0"/>
-          <w:numId w:val="6"/>
+          <w:numId w:val="7"/>
         </w:numPr>
         <w:spacing w:before="240" w:after="240"/>
         <w:rPr/>
@@ -19412,6 +19396,98 @@
       </w:pPr>
     </w:lvl>
   </w:abstractNum>
+  <w:abstractNum w:abstractNumId="7">
+    <w:lvl w:ilvl="0">
+      <w:start w:val="1"/>
+      <w:numFmt w:val="none"/>
+      <w:suff w:val="nothing"/>
+      <w:lvlText w:val=""/>
+      <w:lvlJc w:val="left"/>
+      <w:pPr>
+        <w:ind w:left="0" w:hanging="0"/>
+      </w:pPr>
+    </w:lvl>
+    <w:lvl w:ilvl="1">
+      <w:start w:val="1"/>
+      <w:numFmt w:val="none"/>
+      <w:suff w:val="nothing"/>
+      <w:lvlText w:val=""/>
+      <w:lvlJc w:val="left"/>
+      <w:pPr>
+        <w:ind w:left="0" w:hanging="0"/>
+      </w:pPr>
+    </w:lvl>
+    <w:lvl w:ilvl="2">
+      <w:start w:val="1"/>
+      <w:numFmt w:val="none"/>
+      <w:suff w:val="nothing"/>
+      <w:lvlText w:val=""/>
+      <w:lvlJc w:val="left"/>
+      <w:pPr>
+        <w:ind w:left="0" w:hanging="0"/>
+      </w:pPr>
+    </w:lvl>
+    <w:lvl w:ilvl="3">
+      <w:start w:val="1"/>
+      <w:numFmt w:val="none"/>
+      <w:suff w:val="nothing"/>
+      <w:lvlText w:val=""/>
+      <w:lvlJc w:val="left"/>
+      <w:pPr>
+        <w:ind w:left="0" w:hanging="0"/>
+      </w:pPr>
+    </w:lvl>
+    <w:lvl w:ilvl="4">
+      <w:start w:val="1"/>
+      <w:numFmt w:val="none"/>
+      <w:suff w:val="nothing"/>
+      <w:lvlText w:val=""/>
+      <w:lvlJc w:val="left"/>
+      <w:pPr>
+        <w:ind w:left="0" w:hanging="0"/>
+      </w:pPr>
+    </w:lvl>
+    <w:lvl w:ilvl="5">
+      <w:start w:val="1"/>
+      <w:numFmt w:val="none"/>
+      <w:suff w:val="nothing"/>
+      <w:lvlText w:val=""/>
+      <w:lvlJc w:val="left"/>
+      <w:pPr>
+        <w:ind w:left="0" w:hanging="0"/>
+      </w:pPr>
+    </w:lvl>
+    <w:lvl w:ilvl="6">
+      <w:start w:val="1"/>
+      <w:numFmt w:val="none"/>
+      <w:suff w:val="nothing"/>
+      <w:lvlText w:val=""/>
+      <w:lvlJc w:val="left"/>
+      <w:pPr>
+        <w:ind w:left="0" w:hanging="0"/>
+      </w:pPr>
+    </w:lvl>
+    <w:lvl w:ilvl="7">
+      <w:start w:val="1"/>
+      <w:numFmt w:val="none"/>
+      <w:suff w:val="nothing"/>
+      <w:lvlText w:val=""/>
+      <w:lvlJc w:val="left"/>
+      <w:pPr>
+        <w:ind w:left="0" w:hanging="0"/>
+      </w:pPr>
+    </w:lvl>
+    <w:lvl w:ilvl="8">
+      <w:start w:val="1"/>
+      <w:numFmt w:val="none"/>
+      <w:suff w:val="nothing"/>
+      <w:lvlText w:val=""/>
+      <w:lvlJc w:val="left"/>
+      <w:pPr>
+        <w:ind w:left="0" w:hanging="0"/>
+      </w:pPr>
+    </w:lvl>
+  </w:abstractNum>
   <w:num w:numId="1">
     <w:abstractNumId w:val="1"/>
   </w:num>
@@ -19429,6 +19505,9 @@
   </w:num>
   <w:num w:numId="6">
     <w:abstractNumId w:val="6"/>
+  </w:num>
+  <w:num w:numId="7">
+    <w:abstractNumId w:val="7"/>
   </w:num>
 </w:numbering>
 </file>
@@ -20082,9 +20161,10 @@
     <w:pPr/>
     <w:rPr/>
   </w:style>
-  <w:style w:type="paragraph" w:styleId="ContentsHeading">
+  <w:style w:type="paragraph" w:styleId="TOAHeading">
     <w:name w:val="TOA Heading"/>
     <w:basedOn w:val="Heading"/>
+    <w:qFormat/>
     <w:pPr>
       <w:suppressLineNumbers/>
       <w:ind w:left="0" w:hanging="0"/>

</xml_diff>